<commit_message>
losowanie portu serwera wersja 3
</commit_message>
<xml_diff>
--- a/Informacje en.docx
+++ b/Informacje en.docx
@@ -28417,6 +28417,4147 @@
           <w:rFonts w:cs="Times New Roman"/>
           <w:szCs w:val="24"/>
           <w:lang w:val="en-US"/>
+        </w:rPr>
+      </w:pPr>
+    </w:p>
+    <w:p>
+      <w:pPr>
+        <w:tabs>
+          <w:tab w:val="clear" w:pos="709"/>
+        </w:tabs>
+        <w:autoSpaceDE w:val="0"/>
+        <w:autoSpaceDN w:val="0"/>
+        <w:adjustRightInd w:val="0"/>
+        <w:spacing w:after="0" w:line="240" w:lineRule="auto"/>
+        <w:jc w:val="left"/>
+        <w:rPr>
+          <w:rFonts w:ascii="Consolas" w:hAnsi="Consolas" w:cs="Consolas"/>
+          <w:sz w:val="20"/>
+          <w:szCs w:val="20"/>
+        </w:rPr>
+      </w:pPr>
+      <w:r>
+        <w:rPr>
+          <w:rFonts w:ascii="Consolas" w:hAnsi="Consolas" w:cs="Consolas"/>
+          <w:color w:val="000000"/>
+          <w:sz w:val="20"/>
+          <w:szCs w:val="20"/>
+        </w:rPr>
+        <w:t xml:space="preserve">   </w:t>
+      </w:r>
+      <w:r>
+        <w:rPr>
+          <w:rFonts w:ascii="Consolas" w:hAnsi="Consolas" w:cs="Consolas"/>
+          <w:color w:val="008080"/>
+          <w:sz w:val="20"/>
+          <w:szCs w:val="20"/>
+        </w:rPr>
+        <w:t>&lt;</w:t>
+      </w:r>
+      <w:r>
+        <w:rPr>
+          <w:rFonts w:ascii="Consolas" w:hAnsi="Consolas" w:cs="Consolas"/>
+          <w:color w:val="3F7F7F"/>
+          <w:sz w:val="20"/>
+          <w:szCs w:val="20"/>
+        </w:rPr>
+        <w:t>string</w:t>
+      </w:r>
+      <w:r>
+        <w:rPr>
+          <w:rFonts w:ascii="Consolas" w:hAnsi="Consolas" w:cs="Consolas"/>
+          <w:sz w:val="20"/>
+          <w:szCs w:val="20"/>
+        </w:rPr>
+        <w:t xml:space="preserve"> </w:t>
+      </w:r>
+      <w:r>
+        <w:rPr>
+          <w:rFonts w:ascii="Consolas" w:hAnsi="Consolas" w:cs="Consolas"/>
+          <w:color w:val="7F007F"/>
+          <w:sz w:val="20"/>
+          <w:szCs w:val="20"/>
+        </w:rPr>
+        <w:t>name</w:t>
+      </w:r>
+      <w:r>
+        <w:rPr>
+          <w:rFonts w:ascii="Consolas" w:hAnsi="Consolas" w:cs="Consolas"/>
+          <w:color w:val="000000"/>
+          <w:sz w:val="20"/>
+          <w:szCs w:val="20"/>
+        </w:rPr>
+        <w:t>=</w:t>
+      </w:r>
+      <w:r>
+        <w:rPr>
+          <w:rFonts w:ascii="Consolas" w:hAnsi="Consolas" w:cs="Consolas"/>
+          <w:i/>
+          <w:iCs/>
+          <w:color w:val="2A00FF"/>
+          <w:sz w:val="20"/>
+          <w:szCs w:val="20"/>
+        </w:rPr>
+        <w:t>"info_project_text"</w:t>
+      </w:r>
+      <w:r>
+        <w:rPr>
+          <w:rFonts w:ascii="Consolas" w:hAnsi="Consolas" w:cs="Consolas"/>
+          <w:color w:val="008080"/>
+          <w:sz w:val="20"/>
+          <w:szCs w:val="20"/>
+        </w:rPr>
+        <w:t>&gt;</w:t>
+      </w:r>
+    </w:p>
+    <w:p>
+      <w:pPr>
+        <w:tabs>
+          <w:tab w:val="clear" w:pos="709"/>
+        </w:tabs>
+        <w:autoSpaceDE w:val="0"/>
+        <w:autoSpaceDN w:val="0"/>
+        <w:adjustRightInd w:val="0"/>
+        <w:spacing w:after="0" w:line="240" w:lineRule="auto"/>
+        <w:jc w:val="left"/>
+        <w:rPr>
+          <w:rFonts w:ascii="Consolas" w:hAnsi="Consolas" w:cs="Consolas"/>
+          <w:sz w:val="20"/>
+          <w:szCs w:val="20"/>
+        </w:rPr>
+      </w:pPr>
+      <w:r>
+        <w:rPr>
+          <w:rFonts w:ascii="Consolas" w:hAnsi="Consolas" w:cs="Consolas"/>
+          <w:color w:val="000000"/>
+          <w:sz w:val="20"/>
+          <w:szCs w:val="20"/>
+        </w:rPr>
+        <w:t xml:space="preserve">        </w:t>
+      </w:r>
+      <w:r>
+        <w:rPr>
+          <w:rFonts w:ascii="Consolas" w:hAnsi="Consolas" w:cs="Consolas"/>
+          <w:color w:val="008080"/>
+          <w:sz w:val="20"/>
+          <w:szCs w:val="20"/>
+        </w:rPr>
+        <w:t>&lt;![CDATA[</w:t>
+      </w:r>
+    </w:p>
+    <w:p>
+      <w:pPr>
+        <w:tabs>
+          <w:tab w:val="clear" w:pos="709"/>
+        </w:tabs>
+        <w:autoSpaceDE w:val="0"/>
+        <w:autoSpaceDN w:val="0"/>
+        <w:adjustRightInd w:val="0"/>
+        <w:spacing w:after="0" w:line="240" w:lineRule="auto"/>
+        <w:jc w:val="left"/>
+        <w:rPr>
+          <w:rFonts w:ascii="Consolas" w:hAnsi="Consolas" w:cs="Consolas"/>
+          <w:sz w:val="20"/>
+          <w:szCs w:val="20"/>
+        </w:rPr>
+      </w:pPr>
+      <w:r>
+        <w:rPr>
+          <w:rFonts w:ascii="Consolas" w:hAnsi="Consolas" w:cs="Consolas"/>
+          <w:color w:val="000000"/>
+          <w:sz w:val="20"/>
+          <w:szCs w:val="20"/>
+        </w:rPr>
+        <w:t>&lt;h1&gt;&lt;font color="#22DAFE"&gt;e-Doświadczenia w fizyce&lt;/font&gt;&lt;br/&gt;O projekcie&lt;/h1&gt;</w:t>
+      </w:r>
+    </w:p>
+    <w:p>
+      <w:pPr>
+        <w:tabs>
+          <w:tab w:val="clear" w:pos="709"/>
+        </w:tabs>
+        <w:autoSpaceDE w:val="0"/>
+        <w:autoSpaceDN w:val="0"/>
+        <w:adjustRightInd w:val="0"/>
+        <w:spacing w:after="0" w:line="240" w:lineRule="auto"/>
+        <w:jc w:val="left"/>
+        <w:rPr>
+          <w:rFonts w:ascii="Consolas" w:hAnsi="Consolas" w:cs="Consolas"/>
+          <w:sz w:val="20"/>
+          <w:szCs w:val="20"/>
+        </w:rPr>
+      </w:pPr>
+    </w:p>
+    <w:p>
+      <w:pPr>
+        <w:tabs>
+          <w:tab w:val="clear" w:pos="709"/>
+        </w:tabs>
+        <w:autoSpaceDE w:val="0"/>
+        <w:autoSpaceDN w:val="0"/>
+        <w:adjustRightInd w:val="0"/>
+        <w:spacing w:after="0" w:line="240" w:lineRule="auto"/>
+        <w:jc w:val="left"/>
+        <w:rPr>
+          <w:rFonts w:ascii="Consolas" w:hAnsi="Consolas" w:cs="Consolas"/>
+          <w:sz w:val="20"/>
+          <w:szCs w:val="20"/>
+        </w:rPr>
+      </w:pPr>
+      <w:r>
+        <w:rPr>
+          <w:rFonts w:ascii="Consolas" w:hAnsi="Consolas" w:cs="Consolas"/>
+          <w:color w:val="000000"/>
+          <w:sz w:val="20"/>
+          <w:szCs w:val="20"/>
+        </w:rPr>
+        <w:t>W ramach innowacyjnego projektu testującego pt. &lt;b&gt;„e-Doświadczenia w fizyce”&lt;/b&gt; wytwarzamy oraz testujemy</w:t>
+      </w:r>
+    </w:p>
+    <w:p>
+      <w:pPr>
+        <w:tabs>
+          <w:tab w:val="clear" w:pos="709"/>
+        </w:tabs>
+        <w:autoSpaceDE w:val="0"/>
+        <w:autoSpaceDN w:val="0"/>
+        <w:adjustRightInd w:val="0"/>
+        <w:spacing w:after="0" w:line="240" w:lineRule="auto"/>
+        <w:jc w:val="left"/>
+        <w:rPr>
+          <w:rFonts w:ascii="Consolas" w:hAnsi="Consolas" w:cs="Consolas"/>
+          <w:sz w:val="20"/>
+          <w:szCs w:val="20"/>
+        </w:rPr>
+      </w:pPr>
+      <w:r>
+        <w:rPr>
+          <w:rFonts w:ascii="Consolas" w:hAnsi="Consolas" w:cs="Consolas"/>
+          <w:color w:val="000000"/>
+          <w:sz w:val="20"/>
+          <w:szCs w:val="20"/>
+        </w:rPr>
+        <w:t>w wybranych szkołach ponadgminazjalnych nowatorskie rozwiązania programowe,</w:t>
+      </w:r>
+    </w:p>
+    <w:p>
+      <w:pPr>
+        <w:tabs>
+          <w:tab w:val="clear" w:pos="709"/>
+        </w:tabs>
+        <w:autoSpaceDE w:val="0"/>
+        <w:autoSpaceDN w:val="0"/>
+        <w:adjustRightInd w:val="0"/>
+        <w:spacing w:after="0" w:line="240" w:lineRule="auto"/>
+        <w:jc w:val="left"/>
+        <w:rPr>
+          <w:rFonts w:ascii="Consolas" w:hAnsi="Consolas" w:cs="Consolas"/>
+          <w:sz w:val="20"/>
+          <w:szCs w:val="20"/>
+        </w:rPr>
+      </w:pPr>
+      <w:r>
+        <w:rPr>
+          <w:rFonts w:ascii="Consolas" w:hAnsi="Consolas" w:cs="Consolas"/>
+          <w:color w:val="000000"/>
+          <w:sz w:val="20"/>
+          <w:szCs w:val="20"/>
+        </w:rPr>
+        <w:t>polegające na (testowym) włączeniu do lekcji fizyki tzw. &lt;b&gt;e-doświadczeń&lt;/b&gt; &amp;minus;</w:t>
+      </w:r>
+    </w:p>
+    <w:p>
+      <w:pPr>
+        <w:tabs>
+          <w:tab w:val="clear" w:pos="709"/>
+        </w:tabs>
+        <w:autoSpaceDE w:val="0"/>
+        <w:autoSpaceDN w:val="0"/>
+        <w:adjustRightInd w:val="0"/>
+        <w:spacing w:after="0" w:line="240" w:lineRule="auto"/>
+        <w:jc w:val="left"/>
+        <w:rPr>
+          <w:rFonts w:ascii="Consolas" w:hAnsi="Consolas" w:cs="Consolas"/>
+          <w:sz w:val="20"/>
+          <w:szCs w:val="20"/>
+        </w:rPr>
+      </w:pPr>
+      <w:r>
+        <w:rPr>
+          <w:rFonts w:ascii="Consolas" w:hAnsi="Consolas" w:cs="Consolas"/>
+          <w:color w:val="000000"/>
+          <w:sz w:val="20"/>
+          <w:szCs w:val="20"/>
+        </w:rPr>
+        <w:t>wirtualnych doświadczeń fizycznych, jako uzupełnienie doświadczeń rzeczywistych.</w:t>
+      </w:r>
+    </w:p>
+    <w:p>
+      <w:pPr>
+        <w:tabs>
+          <w:tab w:val="clear" w:pos="709"/>
+        </w:tabs>
+        <w:autoSpaceDE w:val="0"/>
+        <w:autoSpaceDN w:val="0"/>
+        <w:adjustRightInd w:val="0"/>
+        <w:spacing w:after="0" w:line="240" w:lineRule="auto"/>
+        <w:jc w:val="left"/>
+        <w:rPr>
+          <w:rFonts w:ascii="Consolas" w:hAnsi="Consolas" w:cs="Consolas"/>
+          <w:sz w:val="20"/>
+          <w:szCs w:val="20"/>
+        </w:rPr>
+      </w:pPr>
+      <w:r>
+        <w:rPr>
+          <w:rFonts w:ascii="Consolas" w:hAnsi="Consolas" w:cs="Consolas"/>
+          <w:color w:val="000000"/>
+          <w:sz w:val="20"/>
+          <w:szCs w:val="20"/>
+        </w:rPr>
+        <w:t>Następnie będziemy starali się o włączenie e-doświadczeń do głównego nurtu polityki oświatowej,</w:t>
+      </w:r>
+    </w:p>
+    <w:p>
+      <w:pPr>
+        <w:tabs>
+          <w:tab w:val="clear" w:pos="709"/>
+        </w:tabs>
+        <w:autoSpaceDE w:val="0"/>
+        <w:autoSpaceDN w:val="0"/>
+        <w:adjustRightInd w:val="0"/>
+        <w:spacing w:after="0" w:line="240" w:lineRule="auto"/>
+        <w:jc w:val="left"/>
+        <w:rPr>
+          <w:rFonts w:ascii="Consolas" w:hAnsi="Consolas" w:cs="Consolas"/>
+          <w:sz w:val="20"/>
+          <w:szCs w:val="20"/>
+        </w:rPr>
+      </w:pPr>
+      <w:r>
+        <w:rPr>
+          <w:rFonts w:ascii="Consolas" w:hAnsi="Consolas" w:cs="Consolas"/>
+          <w:color w:val="000000"/>
+          <w:sz w:val="20"/>
+          <w:szCs w:val="20"/>
+        </w:rPr>
+        <w:t>tzn. planujemy sprawić, żeby stały się one częścią programów nauczania fizyki</w:t>
+      </w:r>
+    </w:p>
+    <w:p>
+      <w:pPr>
+        <w:tabs>
+          <w:tab w:val="clear" w:pos="709"/>
+        </w:tabs>
+        <w:autoSpaceDE w:val="0"/>
+        <w:autoSpaceDN w:val="0"/>
+        <w:adjustRightInd w:val="0"/>
+        <w:spacing w:after="0" w:line="240" w:lineRule="auto"/>
+        <w:jc w:val="left"/>
+        <w:rPr>
+          <w:rFonts w:ascii="Consolas" w:hAnsi="Consolas" w:cs="Consolas"/>
+          <w:sz w:val="20"/>
+          <w:szCs w:val="20"/>
+        </w:rPr>
+      </w:pPr>
+      <w:r>
+        <w:rPr>
+          <w:rFonts w:ascii="Consolas" w:hAnsi="Consolas" w:cs="Consolas"/>
+          <w:color w:val="000000"/>
+          <w:sz w:val="20"/>
+          <w:szCs w:val="20"/>
+        </w:rPr>
+        <w:t>w szkołach ponadgimnazjalnych.&lt;br/&gt;&lt;br/&gt;</w:t>
+      </w:r>
+    </w:p>
+    <w:p>
+      <w:pPr>
+        <w:tabs>
+          <w:tab w:val="clear" w:pos="709"/>
+        </w:tabs>
+        <w:autoSpaceDE w:val="0"/>
+        <w:autoSpaceDN w:val="0"/>
+        <w:adjustRightInd w:val="0"/>
+        <w:spacing w:after="0" w:line="240" w:lineRule="auto"/>
+        <w:jc w:val="left"/>
+        <w:rPr>
+          <w:rFonts w:ascii="Consolas" w:hAnsi="Consolas" w:cs="Consolas"/>
+          <w:sz w:val="20"/>
+          <w:szCs w:val="20"/>
+        </w:rPr>
+      </w:pPr>
+      <w:r>
+        <w:rPr>
+          <w:rFonts w:ascii="Consolas" w:hAnsi="Consolas" w:cs="Consolas"/>
+          <w:color w:val="000000"/>
+          <w:sz w:val="20"/>
+          <w:szCs w:val="20"/>
+        </w:rPr>
+        <w:t>e-Doświadczenia będą sukcesywnie produkowane i testowane do końca 2012 roku.</w:t>
+      </w:r>
+    </w:p>
+    <w:p>
+      <w:pPr>
+        <w:tabs>
+          <w:tab w:val="clear" w:pos="709"/>
+        </w:tabs>
+        <w:autoSpaceDE w:val="0"/>
+        <w:autoSpaceDN w:val="0"/>
+        <w:adjustRightInd w:val="0"/>
+        <w:spacing w:after="0" w:line="240" w:lineRule="auto"/>
+        <w:jc w:val="left"/>
+        <w:rPr>
+          <w:rFonts w:ascii="Consolas" w:hAnsi="Consolas" w:cs="Consolas"/>
+          <w:sz w:val="20"/>
+          <w:szCs w:val="20"/>
+        </w:rPr>
+      </w:pPr>
+      <w:r>
+        <w:rPr>
+          <w:rFonts w:ascii="Consolas" w:hAnsi="Consolas" w:cs="Consolas"/>
+          <w:color w:val="000000"/>
+          <w:sz w:val="20"/>
+          <w:szCs w:val="20"/>
+        </w:rPr>
+        <w:t>Swoim zakresem będą obejmowały większość zagadnień omawianych na lekcjach fizyki w szkołach</w:t>
+      </w:r>
+    </w:p>
+    <w:p>
+      <w:pPr>
+        <w:tabs>
+          <w:tab w:val="clear" w:pos="709"/>
+        </w:tabs>
+        <w:autoSpaceDE w:val="0"/>
+        <w:autoSpaceDN w:val="0"/>
+        <w:adjustRightInd w:val="0"/>
+        <w:spacing w:after="0" w:line="240" w:lineRule="auto"/>
+        <w:jc w:val="left"/>
+        <w:rPr>
+          <w:rFonts w:ascii="Consolas" w:hAnsi="Consolas" w:cs="Consolas"/>
+          <w:sz w:val="20"/>
+          <w:szCs w:val="20"/>
+        </w:rPr>
+      </w:pPr>
+      <w:r>
+        <w:rPr>
+          <w:rFonts w:ascii="Consolas" w:hAnsi="Consolas" w:cs="Consolas"/>
+          <w:color w:val="000000"/>
+          <w:sz w:val="20"/>
+          <w:szCs w:val="20"/>
+        </w:rPr>
+        <w:t>ponadgimnazjalnych, w tym zagadnienia objęte rozszerzonym programem nauczania.&lt;br/&gt;&lt;br/&gt;</w:t>
+      </w:r>
+    </w:p>
+    <w:p>
+      <w:pPr>
+        <w:tabs>
+          <w:tab w:val="clear" w:pos="709"/>
+        </w:tabs>
+        <w:autoSpaceDE w:val="0"/>
+        <w:autoSpaceDN w:val="0"/>
+        <w:adjustRightInd w:val="0"/>
+        <w:spacing w:after="0" w:line="240" w:lineRule="auto"/>
+        <w:jc w:val="left"/>
+        <w:rPr>
+          <w:rFonts w:ascii="Consolas" w:hAnsi="Consolas" w:cs="Consolas"/>
+          <w:sz w:val="20"/>
+          <w:szCs w:val="20"/>
+        </w:rPr>
+      </w:pPr>
+    </w:p>
+    <w:p>
+      <w:pPr>
+        <w:tabs>
+          <w:tab w:val="clear" w:pos="709"/>
+        </w:tabs>
+        <w:autoSpaceDE w:val="0"/>
+        <w:autoSpaceDN w:val="0"/>
+        <w:adjustRightInd w:val="0"/>
+        <w:spacing w:after="0" w:line="240" w:lineRule="auto"/>
+        <w:jc w:val="left"/>
+        <w:rPr>
+          <w:rFonts w:ascii="Consolas" w:hAnsi="Consolas" w:cs="Consolas"/>
+          <w:sz w:val="20"/>
+          <w:szCs w:val="20"/>
+        </w:rPr>
+      </w:pPr>
+      <w:r>
+        <w:rPr>
+          <w:rFonts w:ascii="Consolas" w:hAnsi="Consolas" w:cs="Consolas"/>
+          <w:color w:val="000000"/>
+          <w:sz w:val="20"/>
+          <w:szCs w:val="20"/>
+        </w:rPr>
+        <w:t>Pomysł na projekt narodził się w wyniku przeprowadzonej analizy i diagnozy problemów związanych</w:t>
+      </w:r>
+    </w:p>
+    <w:p>
+      <w:pPr>
+        <w:tabs>
+          <w:tab w:val="clear" w:pos="709"/>
+        </w:tabs>
+        <w:autoSpaceDE w:val="0"/>
+        <w:autoSpaceDN w:val="0"/>
+        <w:adjustRightInd w:val="0"/>
+        <w:spacing w:after="0" w:line="240" w:lineRule="auto"/>
+        <w:jc w:val="left"/>
+        <w:rPr>
+          <w:rFonts w:ascii="Consolas" w:hAnsi="Consolas" w:cs="Consolas"/>
+          <w:sz w:val="20"/>
+          <w:szCs w:val="20"/>
+        </w:rPr>
+      </w:pPr>
+      <w:r>
+        <w:rPr>
+          <w:rFonts w:ascii="Consolas" w:hAnsi="Consolas" w:cs="Consolas"/>
+          <w:color w:val="000000"/>
+          <w:sz w:val="20"/>
+          <w:szCs w:val="20"/>
+        </w:rPr>
+        <w:t>z nauczaniem fizyki w polskich szkołach. Ideą przewodnią projektu jest znana wszystkim maksyma Konfucjusza:</w:t>
+      </w:r>
+    </w:p>
+    <w:p>
+      <w:pPr>
+        <w:tabs>
+          <w:tab w:val="clear" w:pos="709"/>
+        </w:tabs>
+        <w:autoSpaceDE w:val="0"/>
+        <w:autoSpaceDN w:val="0"/>
+        <w:adjustRightInd w:val="0"/>
+        <w:spacing w:after="0" w:line="240" w:lineRule="auto"/>
+        <w:jc w:val="left"/>
+        <w:rPr>
+          <w:rFonts w:ascii="Consolas" w:hAnsi="Consolas" w:cs="Consolas"/>
+          <w:sz w:val="20"/>
+          <w:szCs w:val="20"/>
+        </w:rPr>
+      </w:pPr>
+      <w:r>
+        <w:rPr>
+          <w:rFonts w:ascii="Consolas" w:hAnsi="Consolas" w:cs="Consolas"/>
+          <w:color w:val="000000"/>
+          <w:sz w:val="20"/>
+          <w:szCs w:val="20"/>
+        </w:rPr>
+        <w:t>&lt;b&gt;„Powiesz mi &amp;minus; wkrótce zapomnę, pokażesz mi &amp;minus; może zapamiętam,</w:t>
+      </w:r>
+    </w:p>
+    <w:p>
+      <w:pPr>
+        <w:tabs>
+          <w:tab w:val="clear" w:pos="709"/>
+        </w:tabs>
+        <w:autoSpaceDE w:val="0"/>
+        <w:autoSpaceDN w:val="0"/>
+        <w:adjustRightInd w:val="0"/>
+        <w:spacing w:after="0" w:line="240" w:lineRule="auto"/>
+        <w:jc w:val="left"/>
+        <w:rPr>
+          <w:rFonts w:ascii="Consolas" w:hAnsi="Consolas" w:cs="Consolas"/>
+          <w:sz w:val="20"/>
+          <w:szCs w:val="20"/>
+        </w:rPr>
+      </w:pPr>
+      <w:r>
+        <w:rPr>
+          <w:rFonts w:ascii="Consolas" w:hAnsi="Consolas" w:cs="Consolas"/>
+          <w:color w:val="000000"/>
+          <w:sz w:val="20"/>
+          <w:szCs w:val="20"/>
+        </w:rPr>
+        <w:t>pozwolisz dotknąć a zrozumiem”.&lt;/b&gt;&lt;br/&gt;&lt;/br&gt;</w:t>
+      </w:r>
+    </w:p>
+    <w:p>
+      <w:pPr>
+        <w:tabs>
+          <w:tab w:val="clear" w:pos="709"/>
+        </w:tabs>
+        <w:autoSpaceDE w:val="0"/>
+        <w:autoSpaceDN w:val="0"/>
+        <w:adjustRightInd w:val="0"/>
+        <w:spacing w:after="0" w:line="240" w:lineRule="auto"/>
+        <w:jc w:val="left"/>
+        <w:rPr>
+          <w:rFonts w:ascii="Consolas" w:hAnsi="Consolas" w:cs="Consolas"/>
+          <w:sz w:val="20"/>
+          <w:szCs w:val="20"/>
+        </w:rPr>
+      </w:pPr>
+      <w:r>
+        <w:rPr>
+          <w:rFonts w:ascii="Consolas" w:hAnsi="Consolas" w:cs="Consolas"/>
+          <w:color w:val="000000"/>
+          <w:sz w:val="20"/>
+          <w:szCs w:val="20"/>
+        </w:rPr>
+        <w:t xml:space="preserve">        </w:t>
+      </w:r>
+      <w:r>
+        <w:rPr>
+          <w:rFonts w:ascii="Consolas" w:hAnsi="Consolas" w:cs="Consolas"/>
+          <w:color w:val="008080"/>
+          <w:sz w:val="20"/>
+          <w:szCs w:val="20"/>
+        </w:rPr>
+        <w:t>]]&gt;</w:t>
+      </w:r>
+    </w:p>
+    <w:p>
+      <w:pPr>
+        <w:tabs>
+          <w:tab w:val="clear" w:pos="709"/>
+        </w:tabs>
+        <w:autoSpaceDE w:val="0"/>
+        <w:autoSpaceDN w:val="0"/>
+        <w:adjustRightInd w:val="0"/>
+        <w:spacing w:after="0" w:line="240" w:lineRule="auto"/>
+        <w:jc w:val="left"/>
+        <w:rPr>
+          <w:rFonts w:ascii="Consolas" w:hAnsi="Consolas" w:cs="Consolas"/>
+          <w:sz w:val="20"/>
+          <w:szCs w:val="20"/>
+        </w:rPr>
+      </w:pPr>
+      <w:r>
+        <w:rPr>
+          <w:rFonts w:ascii="Consolas" w:hAnsi="Consolas" w:cs="Consolas"/>
+          <w:color w:val="000000"/>
+          <w:sz w:val="20"/>
+          <w:szCs w:val="20"/>
+        </w:rPr>
+        <w:t xml:space="preserve">    </w:t>
+      </w:r>
+      <w:r>
+        <w:rPr>
+          <w:rFonts w:ascii="Consolas" w:hAnsi="Consolas" w:cs="Consolas"/>
+          <w:color w:val="008080"/>
+          <w:sz w:val="20"/>
+          <w:szCs w:val="20"/>
+        </w:rPr>
+        <w:t>&lt;/</w:t>
+      </w:r>
+      <w:r>
+        <w:rPr>
+          <w:rFonts w:ascii="Consolas" w:hAnsi="Consolas" w:cs="Consolas"/>
+          <w:color w:val="3F7F7F"/>
+          <w:sz w:val="20"/>
+          <w:szCs w:val="20"/>
+        </w:rPr>
+        <w:t>string</w:t>
+      </w:r>
+      <w:r>
+        <w:rPr>
+          <w:rFonts w:ascii="Consolas" w:hAnsi="Consolas" w:cs="Consolas"/>
+          <w:color w:val="008080"/>
+          <w:sz w:val="20"/>
+          <w:szCs w:val="20"/>
+        </w:rPr>
+        <w:t>&gt;</w:t>
+      </w:r>
+    </w:p>
+    <w:p>
+      <w:pPr>
+        <w:tabs>
+          <w:tab w:val="clear" w:pos="709"/>
+        </w:tabs>
+        <w:autoSpaceDE w:val="0"/>
+        <w:autoSpaceDN w:val="0"/>
+        <w:adjustRightInd w:val="0"/>
+        <w:spacing w:after="0" w:line="240" w:lineRule="auto"/>
+        <w:jc w:val="left"/>
+        <w:rPr>
+          <w:rFonts w:ascii="Consolas" w:hAnsi="Consolas" w:cs="Consolas"/>
+          <w:sz w:val="20"/>
+          <w:szCs w:val="20"/>
+        </w:rPr>
+      </w:pPr>
+    </w:p>
+    <w:p>
+      <w:pPr>
+        <w:tabs>
+          <w:tab w:val="clear" w:pos="709"/>
+        </w:tabs>
+        <w:autoSpaceDE w:val="0"/>
+        <w:autoSpaceDN w:val="0"/>
+        <w:adjustRightInd w:val="0"/>
+        <w:spacing w:after="0" w:line="240" w:lineRule="auto"/>
+        <w:jc w:val="left"/>
+        <w:rPr>
+          <w:rFonts w:ascii="Consolas" w:hAnsi="Consolas" w:cs="Consolas"/>
+          <w:sz w:val="20"/>
+          <w:szCs w:val="20"/>
+        </w:rPr>
+      </w:pPr>
+      <w:r>
+        <w:rPr>
+          <w:rFonts w:ascii="Consolas" w:hAnsi="Consolas" w:cs="Consolas"/>
+          <w:color w:val="000000"/>
+          <w:sz w:val="20"/>
+          <w:szCs w:val="20"/>
+        </w:rPr>
+        <w:t xml:space="preserve">    </w:t>
+      </w:r>
+      <w:r>
+        <w:rPr>
+          <w:rFonts w:ascii="Consolas" w:hAnsi="Consolas" w:cs="Consolas"/>
+          <w:color w:val="008080"/>
+          <w:sz w:val="20"/>
+          <w:szCs w:val="20"/>
+        </w:rPr>
+        <w:t>&lt;</w:t>
+      </w:r>
+      <w:r>
+        <w:rPr>
+          <w:rFonts w:ascii="Consolas" w:hAnsi="Consolas" w:cs="Consolas"/>
+          <w:color w:val="3F7F7F"/>
+          <w:sz w:val="20"/>
+          <w:szCs w:val="20"/>
+        </w:rPr>
+        <w:t>string</w:t>
+      </w:r>
+      <w:r>
+        <w:rPr>
+          <w:rFonts w:ascii="Consolas" w:hAnsi="Consolas" w:cs="Consolas"/>
+          <w:sz w:val="20"/>
+          <w:szCs w:val="20"/>
+        </w:rPr>
+        <w:t xml:space="preserve"> </w:t>
+      </w:r>
+      <w:r>
+        <w:rPr>
+          <w:rFonts w:ascii="Consolas" w:hAnsi="Consolas" w:cs="Consolas"/>
+          <w:color w:val="7F007F"/>
+          <w:sz w:val="20"/>
+          <w:szCs w:val="20"/>
+        </w:rPr>
+        <w:t>name</w:t>
+      </w:r>
+      <w:r>
+        <w:rPr>
+          <w:rFonts w:ascii="Consolas" w:hAnsi="Consolas" w:cs="Consolas"/>
+          <w:color w:val="000000"/>
+          <w:sz w:val="20"/>
+          <w:szCs w:val="20"/>
+        </w:rPr>
+        <w:t>=</w:t>
+      </w:r>
+      <w:r>
+        <w:rPr>
+          <w:rFonts w:ascii="Consolas" w:hAnsi="Consolas" w:cs="Consolas"/>
+          <w:i/>
+          <w:iCs/>
+          <w:color w:val="2A00FF"/>
+          <w:sz w:val="20"/>
+          <w:szCs w:val="20"/>
+        </w:rPr>
+        <w:t>"info_ed_text"</w:t>
+      </w:r>
+      <w:r>
+        <w:rPr>
+          <w:rFonts w:ascii="Consolas" w:hAnsi="Consolas" w:cs="Consolas"/>
+          <w:color w:val="008080"/>
+          <w:sz w:val="20"/>
+          <w:szCs w:val="20"/>
+        </w:rPr>
+        <w:t>&gt;</w:t>
+      </w:r>
+    </w:p>
+    <w:p>
+      <w:pPr>
+        <w:tabs>
+          <w:tab w:val="clear" w:pos="709"/>
+        </w:tabs>
+        <w:autoSpaceDE w:val="0"/>
+        <w:autoSpaceDN w:val="0"/>
+        <w:adjustRightInd w:val="0"/>
+        <w:spacing w:after="0" w:line="240" w:lineRule="auto"/>
+        <w:jc w:val="left"/>
+        <w:rPr>
+          <w:rFonts w:ascii="Consolas" w:hAnsi="Consolas" w:cs="Consolas"/>
+          <w:sz w:val="20"/>
+          <w:szCs w:val="20"/>
+        </w:rPr>
+      </w:pPr>
+      <w:r>
+        <w:rPr>
+          <w:rFonts w:ascii="Consolas" w:hAnsi="Consolas" w:cs="Consolas"/>
+          <w:color w:val="000000"/>
+          <w:sz w:val="20"/>
+          <w:szCs w:val="20"/>
+        </w:rPr>
+        <w:t xml:space="preserve">        </w:t>
+      </w:r>
+      <w:r>
+        <w:rPr>
+          <w:rFonts w:ascii="Consolas" w:hAnsi="Consolas" w:cs="Consolas"/>
+          <w:color w:val="008080"/>
+          <w:sz w:val="20"/>
+          <w:szCs w:val="20"/>
+        </w:rPr>
+        <w:t>&lt;![CDATA[</w:t>
+      </w:r>
+    </w:p>
+    <w:p>
+      <w:pPr>
+        <w:tabs>
+          <w:tab w:val="clear" w:pos="709"/>
+        </w:tabs>
+        <w:autoSpaceDE w:val="0"/>
+        <w:autoSpaceDN w:val="0"/>
+        <w:adjustRightInd w:val="0"/>
+        <w:spacing w:after="0" w:line="240" w:lineRule="auto"/>
+        <w:jc w:val="left"/>
+        <w:rPr>
+          <w:rFonts w:ascii="Consolas" w:hAnsi="Consolas" w:cs="Consolas"/>
+          <w:sz w:val="20"/>
+          <w:szCs w:val="20"/>
+        </w:rPr>
+      </w:pPr>
+      <w:r>
+        <w:rPr>
+          <w:rFonts w:ascii="Consolas" w:hAnsi="Consolas" w:cs="Consolas"/>
+          <w:color w:val="000000"/>
+          <w:sz w:val="20"/>
+          <w:szCs w:val="20"/>
+        </w:rPr>
+        <w:t>&lt;h1&gt;&lt;font color="#22DAFE"&gt;e-Doświadczenia w fizyce&lt;/font&gt;&lt;br/&gt;O e-doświadczeniach&lt;/h1&gt;</w:t>
+      </w:r>
+    </w:p>
+    <w:p>
+      <w:pPr>
+        <w:tabs>
+          <w:tab w:val="clear" w:pos="709"/>
+        </w:tabs>
+        <w:autoSpaceDE w:val="0"/>
+        <w:autoSpaceDN w:val="0"/>
+        <w:adjustRightInd w:val="0"/>
+        <w:spacing w:after="0" w:line="240" w:lineRule="auto"/>
+        <w:jc w:val="left"/>
+        <w:rPr>
+          <w:rFonts w:ascii="Consolas" w:hAnsi="Consolas" w:cs="Consolas"/>
+          <w:sz w:val="20"/>
+          <w:szCs w:val="20"/>
+        </w:rPr>
+      </w:pPr>
+      <w:r>
+        <w:rPr>
+          <w:rFonts w:ascii="Consolas" w:hAnsi="Consolas" w:cs="Consolas"/>
+          <w:color w:val="000000"/>
+          <w:sz w:val="20"/>
+          <w:szCs w:val="20"/>
+        </w:rPr>
+        <w:t>Głównym produktem projektu jest &lt;b&gt;zestaw 23 wirtualnych e-doświadczeń z fizyki&lt;/b&gt;,</w:t>
+      </w:r>
+    </w:p>
+    <w:p>
+      <w:pPr>
+        <w:tabs>
+          <w:tab w:val="clear" w:pos="709"/>
+        </w:tabs>
+        <w:autoSpaceDE w:val="0"/>
+        <w:autoSpaceDN w:val="0"/>
+        <w:adjustRightInd w:val="0"/>
+        <w:spacing w:after="0" w:line="240" w:lineRule="auto"/>
+        <w:jc w:val="left"/>
+        <w:rPr>
+          <w:rFonts w:ascii="Consolas" w:hAnsi="Consolas" w:cs="Consolas"/>
+          <w:sz w:val="20"/>
+          <w:szCs w:val="20"/>
+        </w:rPr>
+      </w:pPr>
+      <w:r>
+        <w:rPr>
+          <w:rFonts w:ascii="Consolas" w:hAnsi="Consolas" w:cs="Consolas"/>
+          <w:color w:val="000000"/>
+          <w:sz w:val="20"/>
+          <w:szCs w:val="20"/>
+        </w:rPr>
+        <w:t>w postaci programów komputerowych, obejmujących różne działy fizyki.</w:t>
+      </w:r>
+    </w:p>
+    <w:p>
+      <w:pPr>
+        <w:tabs>
+          <w:tab w:val="clear" w:pos="709"/>
+        </w:tabs>
+        <w:autoSpaceDE w:val="0"/>
+        <w:autoSpaceDN w:val="0"/>
+        <w:adjustRightInd w:val="0"/>
+        <w:spacing w:after="0" w:line="240" w:lineRule="auto"/>
+        <w:jc w:val="left"/>
+        <w:rPr>
+          <w:rFonts w:ascii="Consolas" w:hAnsi="Consolas" w:cs="Consolas"/>
+          <w:sz w:val="20"/>
+          <w:szCs w:val="20"/>
+        </w:rPr>
+      </w:pPr>
+      <w:r>
+        <w:rPr>
+          <w:rFonts w:ascii="Consolas" w:hAnsi="Consolas" w:cs="Consolas"/>
+          <w:color w:val="000000"/>
+          <w:sz w:val="20"/>
+          <w:szCs w:val="20"/>
+        </w:rPr>
+        <w:t>Programy te są głównie przeznaczone do uruchamiania przy użyciu klasycznych komputerów,</w:t>
+      </w:r>
+    </w:p>
+    <w:p>
+      <w:pPr>
+        <w:tabs>
+          <w:tab w:val="clear" w:pos="709"/>
+        </w:tabs>
+        <w:autoSpaceDE w:val="0"/>
+        <w:autoSpaceDN w:val="0"/>
+        <w:adjustRightInd w:val="0"/>
+        <w:spacing w:after="0" w:line="240" w:lineRule="auto"/>
+        <w:jc w:val="left"/>
+        <w:rPr>
+          <w:rFonts w:ascii="Consolas" w:hAnsi="Consolas" w:cs="Consolas"/>
+          <w:sz w:val="20"/>
+          <w:szCs w:val="20"/>
+        </w:rPr>
+      </w:pPr>
+      <w:r>
+        <w:rPr>
+          <w:rFonts w:ascii="Consolas" w:hAnsi="Consolas" w:cs="Consolas"/>
+          <w:color w:val="000000"/>
+          <w:sz w:val="20"/>
+          <w:szCs w:val="20"/>
+        </w:rPr>
+        <w:t>jednak podjęliśmy próbę przeniesienia ich na tablety (choć wiążą się z tym pewne ograniczenia, opisane</w:t>
+      </w:r>
+    </w:p>
+    <w:p>
+      <w:pPr>
+        <w:tabs>
+          <w:tab w:val="clear" w:pos="709"/>
+        </w:tabs>
+        <w:autoSpaceDE w:val="0"/>
+        <w:autoSpaceDN w:val="0"/>
+        <w:adjustRightInd w:val="0"/>
+        <w:spacing w:after="0" w:line="240" w:lineRule="auto"/>
+        <w:jc w:val="left"/>
+        <w:rPr>
+          <w:rFonts w:ascii="Consolas" w:hAnsi="Consolas" w:cs="Consolas"/>
+          <w:sz w:val="20"/>
+          <w:szCs w:val="20"/>
+        </w:rPr>
+      </w:pPr>
+      <w:r>
+        <w:rPr>
+          <w:rFonts w:ascii="Consolas" w:hAnsi="Consolas" w:cs="Consolas"/>
+          <w:color w:val="000000"/>
+          <w:sz w:val="20"/>
+          <w:szCs w:val="20"/>
+        </w:rPr>
+        <w:t>w zakładce „o aplikacji”).&lt;br/&gt;&lt;br/&gt;</w:t>
+      </w:r>
+    </w:p>
+    <w:p>
+      <w:pPr>
+        <w:tabs>
+          <w:tab w:val="clear" w:pos="709"/>
+        </w:tabs>
+        <w:autoSpaceDE w:val="0"/>
+        <w:autoSpaceDN w:val="0"/>
+        <w:adjustRightInd w:val="0"/>
+        <w:spacing w:after="0" w:line="240" w:lineRule="auto"/>
+        <w:jc w:val="left"/>
+        <w:rPr>
+          <w:rFonts w:ascii="Consolas" w:hAnsi="Consolas" w:cs="Consolas"/>
+          <w:sz w:val="20"/>
+          <w:szCs w:val="20"/>
+        </w:rPr>
+      </w:pPr>
+    </w:p>
+    <w:p>
+      <w:pPr>
+        <w:tabs>
+          <w:tab w:val="clear" w:pos="709"/>
+        </w:tabs>
+        <w:autoSpaceDE w:val="0"/>
+        <w:autoSpaceDN w:val="0"/>
+        <w:adjustRightInd w:val="0"/>
+        <w:spacing w:after="0" w:line="240" w:lineRule="auto"/>
+        <w:jc w:val="left"/>
+        <w:rPr>
+          <w:rFonts w:ascii="Consolas" w:hAnsi="Consolas" w:cs="Consolas"/>
+          <w:sz w:val="20"/>
+          <w:szCs w:val="20"/>
+        </w:rPr>
+      </w:pPr>
+      <w:r>
+        <w:rPr>
+          <w:rFonts w:ascii="Consolas" w:hAnsi="Consolas" w:cs="Consolas"/>
+          <w:color w:val="000000"/>
+          <w:sz w:val="20"/>
+          <w:szCs w:val="20"/>
+        </w:rPr>
+        <w:t>Mocno podkreślamy, że absolutnie &lt;b&gt;nie chcemy zastępować doświadczeń rzeczywistych&lt;/b&gt;</w:t>
+      </w:r>
+    </w:p>
+    <w:p>
+      <w:pPr>
+        <w:tabs>
+          <w:tab w:val="clear" w:pos="709"/>
+        </w:tabs>
+        <w:autoSpaceDE w:val="0"/>
+        <w:autoSpaceDN w:val="0"/>
+        <w:adjustRightInd w:val="0"/>
+        <w:spacing w:after="0" w:line="240" w:lineRule="auto"/>
+        <w:jc w:val="left"/>
+        <w:rPr>
+          <w:rFonts w:ascii="Consolas" w:hAnsi="Consolas" w:cs="Consolas"/>
+          <w:sz w:val="20"/>
+          <w:szCs w:val="20"/>
+        </w:rPr>
+      </w:pPr>
+      <w:r>
+        <w:rPr>
+          <w:rFonts w:ascii="Consolas" w:hAnsi="Consolas" w:cs="Consolas"/>
+          <w:color w:val="000000"/>
+          <w:sz w:val="20"/>
+          <w:szCs w:val="20"/>
+        </w:rPr>
+        <w:t>(są one niezastąpione w dydaktyce), chcemy je wspierać.</w:t>
+      </w:r>
+    </w:p>
+    <w:p>
+      <w:pPr>
+        <w:tabs>
+          <w:tab w:val="clear" w:pos="709"/>
+        </w:tabs>
+        <w:autoSpaceDE w:val="0"/>
+        <w:autoSpaceDN w:val="0"/>
+        <w:adjustRightInd w:val="0"/>
+        <w:spacing w:after="0" w:line="240" w:lineRule="auto"/>
+        <w:jc w:val="left"/>
+        <w:rPr>
+          <w:rFonts w:ascii="Consolas" w:hAnsi="Consolas" w:cs="Consolas"/>
+          <w:sz w:val="20"/>
+          <w:szCs w:val="20"/>
+        </w:rPr>
+      </w:pPr>
+      <w:r>
+        <w:rPr>
+          <w:rFonts w:ascii="Consolas" w:hAnsi="Consolas" w:cs="Consolas"/>
+          <w:color w:val="000000"/>
+          <w:sz w:val="20"/>
+          <w:szCs w:val="20"/>
+        </w:rPr>
+        <w:t>e-Doświadczenia mają na celu pokazanie zagadnień fizycznych w szerszej perspektywie.</w:t>
+      </w:r>
+    </w:p>
+    <w:p>
+      <w:pPr>
+        <w:tabs>
+          <w:tab w:val="clear" w:pos="709"/>
+        </w:tabs>
+        <w:autoSpaceDE w:val="0"/>
+        <w:autoSpaceDN w:val="0"/>
+        <w:adjustRightInd w:val="0"/>
+        <w:spacing w:after="0" w:line="240" w:lineRule="auto"/>
+        <w:jc w:val="left"/>
+        <w:rPr>
+          <w:rFonts w:ascii="Consolas" w:hAnsi="Consolas" w:cs="Consolas"/>
+          <w:sz w:val="20"/>
+          <w:szCs w:val="20"/>
+        </w:rPr>
+      </w:pPr>
+      <w:r>
+        <w:rPr>
+          <w:rFonts w:ascii="Consolas" w:hAnsi="Consolas" w:cs="Consolas"/>
+          <w:color w:val="000000"/>
+          <w:sz w:val="20"/>
+          <w:szCs w:val="20"/>
+        </w:rPr>
+        <w:t>Dzięki swoim możliwościom pozwolą bowiem na głębsze zrozumienie problemów, pozwolą na budowanie lepiej rozumianych</w:t>
+      </w:r>
+    </w:p>
+    <w:p>
+      <w:pPr>
+        <w:tabs>
+          <w:tab w:val="clear" w:pos="709"/>
+        </w:tabs>
+        <w:autoSpaceDE w:val="0"/>
+        <w:autoSpaceDN w:val="0"/>
+        <w:adjustRightInd w:val="0"/>
+        <w:spacing w:after="0" w:line="240" w:lineRule="auto"/>
+        <w:jc w:val="left"/>
+        <w:rPr>
+          <w:rFonts w:ascii="Consolas" w:hAnsi="Consolas" w:cs="Consolas"/>
+          <w:sz w:val="20"/>
+          <w:szCs w:val="20"/>
+        </w:rPr>
+      </w:pPr>
+      <w:r>
+        <w:rPr>
+          <w:rFonts w:ascii="Consolas" w:hAnsi="Consolas" w:cs="Consolas"/>
+          <w:color w:val="000000"/>
+          <w:sz w:val="20"/>
+          <w:szCs w:val="20"/>
+        </w:rPr>
+        <w:t>modeli, ciągów przyczynowo-skutkowych i zbiorów zależności, niezbędnych do opisu zjawisk fizycznych.&lt;br/&gt;&lt;br/&gt;</w:t>
+      </w:r>
+    </w:p>
+    <w:p>
+      <w:pPr>
+        <w:tabs>
+          <w:tab w:val="clear" w:pos="709"/>
+        </w:tabs>
+        <w:autoSpaceDE w:val="0"/>
+        <w:autoSpaceDN w:val="0"/>
+        <w:adjustRightInd w:val="0"/>
+        <w:spacing w:after="0" w:line="240" w:lineRule="auto"/>
+        <w:jc w:val="left"/>
+        <w:rPr>
+          <w:rFonts w:ascii="Consolas" w:hAnsi="Consolas" w:cs="Consolas"/>
+          <w:sz w:val="20"/>
+          <w:szCs w:val="20"/>
+        </w:rPr>
+      </w:pPr>
+    </w:p>
+    <w:p>
+      <w:pPr>
+        <w:tabs>
+          <w:tab w:val="clear" w:pos="709"/>
+        </w:tabs>
+        <w:autoSpaceDE w:val="0"/>
+        <w:autoSpaceDN w:val="0"/>
+        <w:adjustRightInd w:val="0"/>
+        <w:spacing w:after="0" w:line="240" w:lineRule="auto"/>
+        <w:jc w:val="left"/>
+        <w:rPr>
+          <w:rFonts w:ascii="Consolas" w:hAnsi="Consolas" w:cs="Consolas"/>
+          <w:sz w:val="20"/>
+          <w:szCs w:val="20"/>
+        </w:rPr>
+      </w:pPr>
+      <w:r>
+        <w:rPr>
+          <w:rFonts w:ascii="Consolas" w:hAnsi="Consolas" w:cs="Consolas"/>
+          <w:color w:val="000000"/>
+          <w:sz w:val="20"/>
+          <w:szCs w:val="20"/>
+        </w:rPr>
+        <w:t>Dzięki e-Doświadczeniom nauczyciele będą mogli zilustrować daną partię materiału teoretycznego</w:t>
+      </w:r>
+    </w:p>
+    <w:p>
+      <w:pPr>
+        <w:tabs>
+          <w:tab w:val="clear" w:pos="709"/>
+        </w:tabs>
+        <w:autoSpaceDE w:val="0"/>
+        <w:autoSpaceDN w:val="0"/>
+        <w:adjustRightInd w:val="0"/>
+        <w:spacing w:after="0" w:line="240" w:lineRule="auto"/>
+        <w:jc w:val="left"/>
+        <w:rPr>
+          <w:rFonts w:ascii="Consolas" w:hAnsi="Consolas" w:cs="Consolas"/>
+          <w:sz w:val="20"/>
+          <w:szCs w:val="20"/>
+        </w:rPr>
+      </w:pPr>
+      <w:r>
+        <w:rPr>
+          <w:rFonts w:ascii="Consolas" w:hAnsi="Consolas" w:cs="Consolas"/>
+          <w:color w:val="000000"/>
+          <w:sz w:val="20"/>
+          <w:szCs w:val="20"/>
+        </w:rPr>
+        <w:lastRenderedPageBreak/>
+        <w:t>przy pomocy komputera, bez obawy zniszczenia drogiego sprzętu doświadczalnego.</w:t>
+      </w:r>
+    </w:p>
+    <w:p>
+      <w:pPr>
+        <w:tabs>
+          <w:tab w:val="clear" w:pos="709"/>
+        </w:tabs>
+        <w:autoSpaceDE w:val="0"/>
+        <w:autoSpaceDN w:val="0"/>
+        <w:adjustRightInd w:val="0"/>
+        <w:spacing w:after="0" w:line="240" w:lineRule="auto"/>
+        <w:jc w:val="left"/>
+        <w:rPr>
+          <w:rFonts w:ascii="Consolas" w:hAnsi="Consolas" w:cs="Consolas"/>
+          <w:sz w:val="20"/>
+          <w:szCs w:val="20"/>
+        </w:rPr>
+      </w:pPr>
+      <w:r>
+        <w:rPr>
+          <w:rFonts w:ascii="Consolas" w:hAnsi="Consolas" w:cs="Consolas"/>
+          <w:color w:val="000000"/>
+          <w:sz w:val="20"/>
+          <w:szCs w:val="20"/>
+        </w:rPr>
+        <w:t>Z kolei uczniowie będą mogli samodzielne powtórzyć dane ćwiczenie w domu.&lt;br/&gt;&lt;br/&gt;</w:t>
+      </w:r>
+    </w:p>
+    <w:p>
+      <w:pPr>
+        <w:tabs>
+          <w:tab w:val="clear" w:pos="709"/>
+        </w:tabs>
+        <w:autoSpaceDE w:val="0"/>
+        <w:autoSpaceDN w:val="0"/>
+        <w:adjustRightInd w:val="0"/>
+        <w:spacing w:after="0" w:line="240" w:lineRule="auto"/>
+        <w:jc w:val="left"/>
+        <w:rPr>
+          <w:rFonts w:ascii="Consolas" w:hAnsi="Consolas" w:cs="Consolas"/>
+          <w:sz w:val="20"/>
+          <w:szCs w:val="20"/>
+        </w:rPr>
+      </w:pPr>
+    </w:p>
+    <w:p>
+      <w:pPr>
+        <w:tabs>
+          <w:tab w:val="clear" w:pos="709"/>
+        </w:tabs>
+        <w:autoSpaceDE w:val="0"/>
+        <w:autoSpaceDN w:val="0"/>
+        <w:adjustRightInd w:val="0"/>
+        <w:spacing w:after="0" w:line="240" w:lineRule="auto"/>
+        <w:jc w:val="left"/>
+        <w:rPr>
+          <w:rFonts w:ascii="Consolas" w:hAnsi="Consolas" w:cs="Consolas"/>
+          <w:sz w:val="20"/>
+          <w:szCs w:val="20"/>
+        </w:rPr>
+      </w:pPr>
+      <w:r>
+        <w:rPr>
+          <w:rFonts w:ascii="Consolas" w:hAnsi="Consolas" w:cs="Consolas"/>
+          <w:color w:val="000000"/>
+          <w:sz w:val="20"/>
+          <w:szCs w:val="20"/>
+        </w:rPr>
+        <w:t>Przewidziana jest &lt;b&gt;daleko idąca możliwość ingerencji w przebieg e-doświadczeń&lt;/b&gt;,</w:t>
+      </w:r>
+    </w:p>
+    <w:p>
+      <w:pPr>
+        <w:tabs>
+          <w:tab w:val="clear" w:pos="709"/>
+        </w:tabs>
+        <w:autoSpaceDE w:val="0"/>
+        <w:autoSpaceDN w:val="0"/>
+        <w:adjustRightInd w:val="0"/>
+        <w:spacing w:after="0" w:line="240" w:lineRule="auto"/>
+        <w:jc w:val="left"/>
+        <w:rPr>
+          <w:rFonts w:ascii="Consolas" w:hAnsi="Consolas" w:cs="Consolas"/>
+          <w:sz w:val="20"/>
+          <w:szCs w:val="20"/>
+        </w:rPr>
+      </w:pPr>
+      <w:r>
+        <w:rPr>
+          <w:rFonts w:ascii="Consolas" w:hAnsi="Consolas" w:cs="Consolas"/>
+          <w:color w:val="000000"/>
+          <w:sz w:val="20"/>
+          <w:szCs w:val="20"/>
+        </w:rPr>
+        <w:t>co umożliwia uczniowi przyswojenie wiedzy oraz pobudzenie i rozwinięcie zainteresowań badawczych. &lt;br/&gt;&lt;br/&gt;</w:t>
+      </w:r>
+    </w:p>
+    <w:p>
+      <w:pPr>
+        <w:tabs>
+          <w:tab w:val="clear" w:pos="709"/>
+        </w:tabs>
+        <w:autoSpaceDE w:val="0"/>
+        <w:autoSpaceDN w:val="0"/>
+        <w:adjustRightInd w:val="0"/>
+        <w:spacing w:after="0" w:line="240" w:lineRule="auto"/>
+        <w:jc w:val="left"/>
+        <w:rPr>
+          <w:rFonts w:ascii="Consolas" w:hAnsi="Consolas" w:cs="Consolas"/>
+          <w:sz w:val="20"/>
+          <w:szCs w:val="20"/>
+        </w:rPr>
+      </w:pPr>
+    </w:p>
+    <w:p>
+      <w:pPr>
+        <w:tabs>
+          <w:tab w:val="clear" w:pos="709"/>
+        </w:tabs>
+        <w:autoSpaceDE w:val="0"/>
+        <w:autoSpaceDN w:val="0"/>
+        <w:adjustRightInd w:val="0"/>
+        <w:spacing w:after="0" w:line="240" w:lineRule="auto"/>
+        <w:jc w:val="left"/>
+        <w:rPr>
+          <w:rFonts w:ascii="Consolas" w:hAnsi="Consolas" w:cs="Consolas"/>
+          <w:sz w:val="20"/>
+          <w:szCs w:val="20"/>
+        </w:rPr>
+      </w:pPr>
+      <w:r>
+        <w:rPr>
+          <w:rFonts w:ascii="Consolas" w:hAnsi="Consolas" w:cs="Consolas"/>
+          <w:color w:val="000000"/>
+          <w:sz w:val="20"/>
+          <w:szCs w:val="20"/>
+        </w:rPr>
+        <w:t>Staramy się, aby e-doświadczenia były &lt;b&gt;w jak największym stopniu zbliżone do rzeczywistości&lt;/b&gt;.</w:t>
+      </w:r>
+    </w:p>
+    <w:p>
+      <w:pPr>
+        <w:tabs>
+          <w:tab w:val="clear" w:pos="709"/>
+        </w:tabs>
+        <w:autoSpaceDE w:val="0"/>
+        <w:autoSpaceDN w:val="0"/>
+        <w:adjustRightInd w:val="0"/>
+        <w:spacing w:after="0" w:line="240" w:lineRule="auto"/>
+        <w:jc w:val="left"/>
+        <w:rPr>
+          <w:rFonts w:ascii="Consolas" w:hAnsi="Consolas" w:cs="Consolas"/>
+          <w:sz w:val="20"/>
+          <w:szCs w:val="20"/>
+        </w:rPr>
+      </w:pPr>
+      <w:r>
+        <w:rPr>
+          <w:rFonts w:ascii="Consolas" w:hAnsi="Consolas" w:cs="Consolas"/>
+          <w:color w:val="000000"/>
+          <w:sz w:val="20"/>
+          <w:szCs w:val="20"/>
+        </w:rPr>
+        <w:t>Wpisują się one w schemat &lt;b&gt;zaprojektuj - zbuduj – wykonaj – przeanalizuj – przedstaw wyniki&lt;/b&gt;,</w:t>
+      </w:r>
+    </w:p>
+    <w:p>
+      <w:pPr>
+        <w:tabs>
+          <w:tab w:val="clear" w:pos="709"/>
+        </w:tabs>
+        <w:autoSpaceDE w:val="0"/>
+        <w:autoSpaceDN w:val="0"/>
+        <w:adjustRightInd w:val="0"/>
+        <w:spacing w:after="0" w:line="240" w:lineRule="auto"/>
+        <w:jc w:val="left"/>
+        <w:rPr>
+          <w:rFonts w:ascii="Consolas" w:hAnsi="Consolas" w:cs="Consolas"/>
+          <w:sz w:val="20"/>
+          <w:szCs w:val="20"/>
+        </w:rPr>
+      </w:pPr>
+      <w:r>
+        <w:rPr>
+          <w:rFonts w:ascii="Consolas" w:hAnsi="Consolas" w:cs="Consolas"/>
+          <w:color w:val="000000"/>
+          <w:sz w:val="20"/>
+          <w:szCs w:val="20"/>
+        </w:rPr>
+        <w:t>gdzie istotne jest uczenie się na błędach. Chcemy bowiem zmusić uczniów do działania, nawet jeśli sprowadzałoby</w:t>
+      </w:r>
+    </w:p>
+    <w:p>
+      <w:pPr>
+        <w:tabs>
+          <w:tab w:val="clear" w:pos="709"/>
+        </w:tabs>
+        <w:autoSpaceDE w:val="0"/>
+        <w:autoSpaceDN w:val="0"/>
+        <w:adjustRightInd w:val="0"/>
+        <w:spacing w:after="0" w:line="240" w:lineRule="auto"/>
+        <w:jc w:val="left"/>
+        <w:rPr>
+          <w:rFonts w:ascii="Consolas" w:hAnsi="Consolas" w:cs="Consolas"/>
+          <w:sz w:val="20"/>
+          <w:szCs w:val="20"/>
+        </w:rPr>
+      </w:pPr>
+      <w:r>
+        <w:rPr>
+          <w:rFonts w:ascii="Consolas" w:hAnsi="Consolas" w:cs="Consolas"/>
+          <w:color w:val="000000"/>
+          <w:sz w:val="20"/>
+          <w:szCs w:val="20"/>
+        </w:rPr>
+        <w:t>się to do działania metodą prób i błędów. Zgodnie z naszym doświadczeniem, uzyskanie nawet niewłaściwych wyników,</w:t>
+      </w:r>
+    </w:p>
+    <w:p>
+      <w:pPr>
+        <w:tabs>
+          <w:tab w:val="clear" w:pos="709"/>
+        </w:tabs>
+        <w:autoSpaceDE w:val="0"/>
+        <w:autoSpaceDN w:val="0"/>
+        <w:adjustRightInd w:val="0"/>
+        <w:spacing w:after="0" w:line="240" w:lineRule="auto"/>
+        <w:jc w:val="left"/>
+        <w:rPr>
+          <w:rFonts w:ascii="Consolas" w:hAnsi="Consolas" w:cs="Consolas"/>
+          <w:sz w:val="20"/>
+          <w:szCs w:val="20"/>
+        </w:rPr>
+      </w:pPr>
+      <w:r>
+        <w:rPr>
+          <w:rFonts w:ascii="Consolas" w:hAnsi="Consolas" w:cs="Consolas"/>
+          <w:color w:val="000000"/>
+          <w:sz w:val="20"/>
+          <w:szCs w:val="20"/>
+        </w:rPr>
+        <w:t>które skonfrontowane z tymi prawidłowymi zmuszą do myślenia „gdzie i jaki popełniłem błąd?”,</w:t>
+      </w:r>
+    </w:p>
+    <w:p>
+      <w:pPr>
+        <w:tabs>
+          <w:tab w:val="clear" w:pos="709"/>
+        </w:tabs>
+        <w:autoSpaceDE w:val="0"/>
+        <w:autoSpaceDN w:val="0"/>
+        <w:adjustRightInd w:val="0"/>
+        <w:spacing w:after="0" w:line="240" w:lineRule="auto"/>
+        <w:jc w:val="left"/>
+        <w:rPr>
+          <w:rFonts w:ascii="Consolas" w:hAnsi="Consolas" w:cs="Consolas"/>
+          <w:sz w:val="20"/>
+          <w:szCs w:val="20"/>
+        </w:rPr>
+      </w:pPr>
+      <w:r>
+        <w:rPr>
+          <w:rFonts w:ascii="Consolas" w:hAnsi="Consolas" w:cs="Consolas"/>
+          <w:color w:val="000000"/>
+          <w:sz w:val="20"/>
+          <w:szCs w:val="20"/>
+        </w:rPr>
+        <w:t>ma ogromną wartość dydaktyczną: motywuje do wyciągania wniosków i ciągłych poszukiwań właściwego rozwiązania</w:t>
+      </w:r>
+    </w:p>
+    <w:p>
+      <w:pPr>
+        <w:tabs>
+          <w:tab w:val="clear" w:pos="709"/>
+        </w:tabs>
+        <w:autoSpaceDE w:val="0"/>
+        <w:autoSpaceDN w:val="0"/>
+        <w:adjustRightInd w:val="0"/>
+        <w:spacing w:after="0" w:line="240" w:lineRule="auto"/>
+        <w:jc w:val="left"/>
+        <w:rPr>
+          <w:rFonts w:ascii="Consolas" w:hAnsi="Consolas" w:cs="Consolas"/>
+          <w:sz w:val="20"/>
+          <w:szCs w:val="20"/>
+        </w:rPr>
+      </w:pPr>
+      <w:r>
+        <w:rPr>
+          <w:rFonts w:ascii="Consolas" w:hAnsi="Consolas" w:cs="Consolas"/>
+          <w:color w:val="000000"/>
+          <w:sz w:val="20"/>
+          <w:szCs w:val="20"/>
+        </w:rPr>
+        <w:t>problemu, wymuszając w ten sposób aktywność naukową.&lt;br/&gt;&lt;br/&gt;</w:t>
+      </w:r>
+    </w:p>
+    <w:p>
+      <w:pPr>
+        <w:tabs>
+          <w:tab w:val="clear" w:pos="709"/>
+        </w:tabs>
+        <w:autoSpaceDE w:val="0"/>
+        <w:autoSpaceDN w:val="0"/>
+        <w:adjustRightInd w:val="0"/>
+        <w:spacing w:after="0" w:line="240" w:lineRule="auto"/>
+        <w:jc w:val="left"/>
+        <w:rPr>
+          <w:rFonts w:ascii="Consolas" w:hAnsi="Consolas" w:cs="Consolas"/>
+          <w:sz w:val="20"/>
+          <w:szCs w:val="20"/>
+        </w:rPr>
+      </w:pPr>
+    </w:p>
+    <w:p>
+      <w:pPr>
+        <w:tabs>
+          <w:tab w:val="clear" w:pos="709"/>
+        </w:tabs>
+        <w:autoSpaceDE w:val="0"/>
+        <w:autoSpaceDN w:val="0"/>
+        <w:adjustRightInd w:val="0"/>
+        <w:spacing w:after="0" w:line="240" w:lineRule="auto"/>
+        <w:jc w:val="left"/>
+        <w:rPr>
+          <w:rFonts w:ascii="Consolas" w:hAnsi="Consolas" w:cs="Consolas"/>
+          <w:sz w:val="20"/>
+          <w:szCs w:val="20"/>
+        </w:rPr>
+      </w:pPr>
+      <w:r>
+        <w:rPr>
+          <w:rFonts w:ascii="Consolas" w:hAnsi="Consolas" w:cs="Consolas"/>
+          <w:color w:val="000000"/>
+          <w:sz w:val="20"/>
+          <w:szCs w:val="20"/>
+        </w:rPr>
+        <w:t>Wszystkim e-doświadczeniom towarzyszą &lt;b&gt;podręczniki w formie zeszytów ćwiczeń&lt;/b&gt;. Gorąco zachęcamy do zapoznania</w:t>
+      </w:r>
+    </w:p>
+    <w:p>
+      <w:pPr>
+        <w:tabs>
+          <w:tab w:val="clear" w:pos="709"/>
+        </w:tabs>
+        <w:autoSpaceDE w:val="0"/>
+        <w:autoSpaceDN w:val="0"/>
+        <w:adjustRightInd w:val="0"/>
+        <w:spacing w:after="0" w:line="240" w:lineRule="auto"/>
+        <w:jc w:val="left"/>
+        <w:rPr>
+          <w:rFonts w:ascii="Consolas" w:hAnsi="Consolas" w:cs="Consolas"/>
+          <w:sz w:val="20"/>
+          <w:szCs w:val="20"/>
+        </w:rPr>
+      </w:pPr>
+      <w:r>
+        <w:rPr>
+          <w:rFonts w:ascii="Consolas" w:hAnsi="Consolas" w:cs="Consolas"/>
+          <w:color w:val="000000"/>
+          <w:sz w:val="20"/>
+          <w:szCs w:val="20"/>
+        </w:rPr>
+        <w:t>się z nimi jeszcze przed uruchomieniem danego e-doświadczenia.&lt;br/&gt;&lt;br/&gt;</w:t>
+      </w:r>
+    </w:p>
+    <w:p>
+      <w:pPr>
+        <w:tabs>
+          <w:tab w:val="clear" w:pos="709"/>
+        </w:tabs>
+        <w:autoSpaceDE w:val="0"/>
+        <w:autoSpaceDN w:val="0"/>
+        <w:adjustRightInd w:val="0"/>
+        <w:spacing w:after="0" w:line="240" w:lineRule="auto"/>
+        <w:jc w:val="left"/>
+        <w:rPr>
+          <w:rFonts w:ascii="Consolas" w:hAnsi="Consolas" w:cs="Consolas"/>
+          <w:sz w:val="20"/>
+          <w:szCs w:val="20"/>
+        </w:rPr>
+      </w:pPr>
+      <w:r>
+        <w:rPr>
+          <w:rFonts w:ascii="Consolas" w:hAnsi="Consolas" w:cs="Consolas"/>
+          <w:color w:val="000000"/>
+          <w:sz w:val="20"/>
+          <w:szCs w:val="20"/>
+        </w:rPr>
+        <w:t xml:space="preserve">        </w:t>
+      </w:r>
+      <w:r>
+        <w:rPr>
+          <w:rFonts w:ascii="Consolas" w:hAnsi="Consolas" w:cs="Consolas"/>
+          <w:color w:val="008080"/>
+          <w:sz w:val="20"/>
+          <w:szCs w:val="20"/>
+        </w:rPr>
+        <w:t>]]&gt;</w:t>
+      </w:r>
+    </w:p>
+    <w:p>
+      <w:pPr>
+        <w:tabs>
+          <w:tab w:val="clear" w:pos="709"/>
+        </w:tabs>
+        <w:autoSpaceDE w:val="0"/>
+        <w:autoSpaceDN w:val="0"/>
+        <w:adjustRightInd w:val="0"/>
+        <w:spacing w:after="0" w:line="240" w:lineRule="auto"/>
+        <w:jc w:val="left"/>
+        <w:rPr>
+          <w:rFonts w:ascii="Consolas" w:hAnsi="Consolas" w:cs="Consolas"/>
+          <w:sz w:val="20"/>
+          <w:szCs w:val="20"/>
+        </w:rPr>
+      </w:pPr>
+      <w:r>
+        <w:rPr>
+          <w:rFonts w:ascii="Consolas" w:hAnsi="Consolas" w:cs="Consolas"/>
+          <w:color w:val="000000"/>
+          <w:sz w:val="20"/>
+          <w:szCs w:val="20"/>
+        </w:rPr>
+        <w:t xml:space="preserve">    </w:t>
+      </w:r>
+      <w:r>
+        <w:rPr>
+          <w:rFonts w:ascii="Consolas" w:hAnsi="Consolas" w:cs="Consolas"/>
+          <w:color w:val="008080"/>
+          <w:sz w:val="20"/>
+          <w:szCs w:val="20"/>
+        </w:rPr>
+        <w:t>&lt;/</w:t>
+      </w:r>
+      <w:r>
+        <w:rPr>
+          <w:rFonts w:ascii="Consolas" w:hAnsi="Consolas" w:cs="Consolas"/>
+          <w:color w:val="3F7F7F"/>
+          <w:sz w:val="20"/>
+          <w:szCs w:val="20"/>
+        </w:rPr>
+        <w:t>string</w:t>
+      </w:r>
+      <w:r>
+        <w:rPr>
+          <w:rFonts w:ascii="Consolas" w:hAnsi="Consolas" w:cs="Consolas"/>
+          <w:color w:val="008080"/>
+          <w:sz w:val="20"/>
+          <w:szCs w:val="20"/>
+        </w:rPr>
+        <w:t>&gt;</w:t>
+      </w:r>
+    </w:p>
+    <w:p>
+      <w:pPr>
+        <w:tabs>
+          <w:tab w:val="clear" w:pos="709"/>
+        </w:tabs>
+        <w:autoSpaceDE w:val="0"/>
+        <w:autoSpaceDN w:val="0"/>
+        <w:adjustRightInd w:val="0"/>
+        <w:spacing w:after="0" w:line="240" w:lineRule="auto"/>
+        <w:jc w:val="left"/>
+        <w:rPr>
+          <w:rFonts w:ascii="Consolas" w:hAnsi="Consolas" w:cs="Consolas"/>
+          <w:sz w:val="20"/>
+          <w:szCs w:val="20"/>
+        </w:rPr>
+      </w:pPr>
+    </w:p>
+    <w:p>
+      <w:pPr>
+        <w:tabs>
+          <w:tab w:val="clear" w:pos="709"/>
+        </w:tabs>
+        <w:autoSpaceDE w:val="0"/>
+        <w:autoSpaceDN w:val="0"/>
+        <w:adjustRightInd w:val="0"/>
+        <w:spacing w:after="0" w:line="240" w:lineRule="auto"/>
+        <w:jc w:val="left"/>
+        <w:rPr>
+          <w:rFonts w:ascii="Consolas" w:hAnsi="Consolas" w:cs="Consolas"/>
+          <w:sz w:val="20"/>
+          <w:szCs w:val="20"/>
+        </w:rPr>
+      </w:pPr>
+      <w:r>
+        <w:rPr>
+          <w:rFonts w:ascii="Consolas" w:hAnsi="Consolas" w:cs="Consolas"/>
+          <w:color w:val="000000"/>
+          <w:sz w:val="20"/>
+          <w:szCs w:val="20"/>
+        </w:rPr>
+        <w:t xml:space="preserve">    </w:t>
+      </w:r>
+      <w:r>
+        <w:rPr>
+          <w:rFonts w:ascii="Consolas" w:hAnsi="Consolas" w:cs="Consolas"/>
+          <w:color w:val="008080"/>
+          <w:sz w:val="20"/>
+          <w:szCs w:val="20"/>
+        </w:rPr>
+        <w:t>&lt;</w:t>
+      </w:r>
+      <w:r>
+        <w:rPr>
+          <w:rFonts w:ascii="Consolas" w:hAnsi="Consolas" w:cs="Consolas"/>
+          <w:color w:val="3F7F7F"/>
+          <w:sz w:val="20"/>
+          <w:szCs w:val="20"/>
+        </w:rPr>
+        <w:t>string</w:t>
+      </w:r>
+      <w:r>
+        <w:rPr>
+          <w:rFonts w:ascii="Consolas" w:hAnsi="Consolas" w:cs="Consolas"/>
+          <w:sz w:val="20"/>
+          <w:szCs w:val="20"/>
+        </w:rPr>
+        <w:t xml:space="preserve"> </w:t>
+      </w:r>
+      <w:r>
+        <w:rPr>
+          <w:rFonts w:ascii="Consolas" w:hAnsi="Consolas" w:cs="Consolas"/>
+          <w:color w:val="7F007F"/>
+          <w:sz w:val="20"/>
+          <w:szCs w:val="20"/>
+        </w:rPr>
+        <w:t>name</w:t>
+      </w:r>
+      <w:r>
+        <w:rPr>
+          <w:rFonts w:ascii="Consolas" w:hAnsi="Consolas" w:cs="Consolas"/>
+          <w:color w:val="000000"/>
+          <w:sz w:val="20"/>
+          <w:szCs w:val="20"/>
+        </w:rPr>
+        <w:t>=</w:t>
+      </w:r>
+      <w:r>
+        <w:rPr>
+          <w:rFonts w:ascii="Consolas" w:hAnsi="Consolas" w:cs="Consolas"/>
+          <w:i/>
+          <w:iCs/>
+          <w:color w:val="2A00FF"/>
+          <w:sz w:val="20"/>
+          <w:szCs w:val="20"/>
+        </w:rPr>
+        <w:t>"info_app_text"</w:t>
+      </w:r>
+      <w:r>
+        <w:rPr>
+          <w:rFonts w:ascii="Consolas" w:hAnsi="Consolas" w:cs="Consolas"/>
+          <w:color w:val="008080"/>
+          <w:sz w:val="20"/>
+          <w:szCs w:val="20"/>
+        </w:rPr>
+        <w:t>&gt;</w:t>
+      </w:r>
+    </w:p>
+    <w:p>
+      <w:pPr>
+        <w:tabs>
+          <w:tab w:val="clear" w:pos="709"/>
+        </w:tabs>
+        <w:autoSpaceDE w:val="0"/>
+        <w:autoSpaceDN w:val="0"/>
+        <w:adjustRightInd w:val="0"/>
+        <w:spacing w:after="0" w:line="240" w:lineRule="auto"/>
+        <w:jc w:val="left"/>
+        <w:rPr>
+          <w:rFonts w:ascii="Consolas" w:hAnsi="Consolas" w:cs="Consolas"/>
+          <w:sz w:val="20"/>
+          <w:szCs w:val="20"/>
+        </w:rPr>
+      </w:pPr>
+      <w:r>
+        <w:rPr>
+          <w:rFonts w:ascii="Consolas" w:hAnsi="Consolas" w:cs="Consolas"/>
+          <w:color w:val="000000"/>
+          <w:sz w:val="20"/>
+          <w:szCs w:val="20"/>
+        </w:rPr>
+        <w:t xml:space="preserve">        </w:t>
+      </w:r>
+      <w:r>
+        <w:rPr>
+          <w:rFonts w:ascii="Consolas" w:hAnsi="Consolas" w:cs="Consolas"/>
+          <w:color w:val="008080"/>
+          <w:sz w:val="20"/>
+          <w:szCs w:val="20"/>
+        </w:rPr>
+        <w:t>&lt;![CDATA[</w:t>
+      </w:r>
+    </w:p>
+    <w:p>
+      <w:pPr>
+        <w:tabs>
+          <w:tab w:val="clear" w:pos="709"/>
+        </w:tabs>
+        <w:autoSpaceDE w:val="0"/>
+        <w:autoSpaceDN w:val="0"/>
+        <w:adjustRightInd w:val="0"/>
+        <w:spacing w:after="0" w:line="240" w:lineRule="auto"/>
+        <w:jc w:val="left"/>
+        <w:rPr>
+          <w:rFonts w:ascii="Consolas" w:hAnsi="Consolas" w:cs="Consolas"/>
+          <w:sz w:val="20"/>
+          <w:szCs w:val="20"/>
+        </w:rPr>
+      </w:pPr>
+      <w:r>
+        <w:rPr>
+          <w:rFonts w:ascii="Consolas" w:hAnsi="Consolas" w:cs="Consolas"/>
+          <w:color w:val="000000"/>
+          <w:sz w:val="20"/>
+          <w:szCs w:val="20"/>
+        </w:rPr>
+        <w:t>&lt;h1&gt;&lt;font color="#22DAFE"&gt;e-Doświadczenia w fizyce&lt;/font&gt;&lt;br/&gt;O aplikacji&lt;/h1&gt;</w:t>
+      </w:r>
+    </w:p>
+    <w:p>
+      <w:pPr>
+        <w:tabs>
+          <w:tab w:val="clear" w:pos="709"/>
+        </w:tabs>
+        <w:autoSpaceDE w:val="0"/>
+        <w:autoSpaceDN w:val="0"/>
+        <w:adjustRightInd w:val="0"/>
+        <w:spacing w:after="0" w:line="240" w:lineRule="auto"/>
+        <w:jc w:val="left"/>
+        <w:rPr>
+          <w:rFonts w:ascii="Consolas" w:hAnsi="Consolas" w:cs="Consolas"/>
+          <w:sz w:val="20"/>
+          <w:szCs w:val="20"/>
+        </w:rPr>
+      </w:pPr>
+    </w:p>
+    <w:p>
+      <w:pPr>
+        <w:tabs>
+          <w:tab w:val="clear" w:pos="709"/>
+        </w:tabs>
+        <w:autoSpaceDE w:val="0"/>
+        <w:autoSpaceDN w:val="0"/>
+        <w:adjustRightInd w:val="0"/>
+        <w:spacing w:after="0" w:line="240" w:lineRule="auto"/>
+        <w:jc w:val="left"/>
+        <w:rPr>
+          <w:rFonts w:ascii="Consolas" w:hAnsi="Consolas" w:cs="Consolas"/>
+          <w:sz w:val="20"/>
+          <w:szCs w:val="20"/>
+        </w:rPr>
+      </w:pPr>
+      <w:r>
+        <w:rPr>
+          <w:rFonts w:ascii="Consolas" w:hAnsi="Consolas" w:cs="Consolas"/>
+          <w:color w:val="000000"/>
+          <w:sz w:val="20"/>
+          <w:szCs w:val="20"/>
+        </w:rPr>
+        <w:t>e-Doświadczenia produkowane są w technologii &lt;b&gt;Adobe Flash / Adobe Air&lt;/b&gt;, dzięki czemu mogą być używane</w:t>
+      </w:r>
+    </w:p>
+    <w:p>
+      <w:pPr>
+        <w:tabs>
+          <w:tab w:val="clear" w:pos="709"/>
+        </w:tabs>
+        <w:autoSpaceDE w:val="0"/>
+        <w:autoSpaceDN w:val="0"/>
+        <w:adjustRightInd w:val="0"/>
+        <w:spacing w:after="0" w:line="240" w:lineRule="auto"/>
+        <w:jc w:val="left"/>
+        <w:rPr>
+          <w:rFonts w:ascii="Consolas" w:hAnsi="Consolas" w:cs="Consolas"/>
+          <w:sz w:val="20"/>
+          <w:szCs w:val="20"/>
+        </w:rPr>
+      </w:pPr>
+      <w:r>
+        <w:rPr>
+          <w:rFonts w:ascii="Consolas" w:hAnsi="Consolas" w:cs="Consolas"/>
+          <w:color w:val="000000"/>
+          <w:sz w:val="20"/>
+          <w:szCs w:val="20"/>
+        </w:rPr>
+        <w:t>na większości komputerów, niezależnie od używanego systemu operacyjnego czy rodzaju procesora.</w:t>
+      </w:r>
+    </w:p>
+    <w:p>
+      <w:pPr>
+        <w:tabs>
+          <w:tab w:val="clear" w:pos="709"/>
+        </w:tabs>
+        <w:autoSpaceDE w:val="0"/>
+        <w:autoSpaceDN w:val="0"/>
+        <w:adjustRightInd w:val="0"/>
+        <w:spacing w:after="0" w:line="240" w:lineRule="auto"/>
+        <w:jc w:val="left"/>
+        <w:rPr>
+          <w:rFonts w:ascii="Consolas" w:hAnsi="Consolas" w:cs="Consolas"/>
+          <w:sz w:val="20"/>
+          <w:szCs w:val="20"/>
+        </w:rPr>
+      </w:pPr>
+      <w:r>
+        <w:rPr>
+          <w:rFonts w:ascii="Consolas" w:hAnsi="Consolas" w:cs="Consolas"/>
+          <w:color w:val="000000"/>
+          <w:sz w:val="20"/>
+          <w:szCs w:val="20"/>
+        </w:rPr>
+        <w:t>Niestety, technologia ta na tabletach daleka jest od doskonałości - występują ograniczenia związane</w:t>
+      </w:r>
+    </w:p>
+    <w:p>
+      <w:pPr>
+        <w:tabs>
+          <w:tab w:val="clear" w:pos="709"/>
+        </w:tabs>
+        <w:autoSpaceDE w:val="0"/>
+        <w:autoSpaceDN w:val="0"/>
+        <w:adjustRightInd w:val="0"/>
+        <w:spacing w:after="0" w:line="240" w:lineRule="auto"/>
+        <w:jc w:val="left"/>
+        <w:rPr>
+          <w:rFonts w:ascii="Consolas" w:hAnsi="Consolas" w:cs="Consolas"/>
+          <w:sz w:val="20"/>
+          <w:szCs w:val="20"/>
+        </w:rPr>
+      </w:pPr>
+      <w:r>
+        <w:rPr>
+          <w:rFonts w:ascii="Consolas" w:hAnsi="Consolas" w:cs="Consolas"/>
+          <w:color w:val="000000"/>
+          <w:sz w:val="20"/>
+          <w:szCs w:val="20"/>
+        </w:rPr>
+        <w:t>z wydajnością aplikacji oraz z dostosowaniem jej do ekranów dotykowych.&lt;br/&gt;&lt;br/&gt;</w:t>
+      </w:r>
+    </w:p>
+    <w:p>
+      <w:pPr>
+        <w:tabs>
+          <w:tab w:val="clear" w:pos="709"/>
+        </w:tabs>
+        <w:autoSpaceDE w:val="0"/>
+        <w:autoSpaceDN w:val="0"/>
+        <w:adjustRightInd w:val="0"/>
+        <w:spacing w:after="0" w:line="240" w:lineRule="auto"/>
+        <w:jc w:val="left"/>
+        <w:rPr>
+          <w:rFonts w:ascii="Consolas" w:hAnsi="Consolas" w:cs="Consolas"/>
+          <w:sz w:val="20"/>
+          <w:szCs w:val="20"/>
+        </w:rPr>
+      </w:pPr>
+      <w:r>
+        <w:rPr>
+          <w:rFonts w:ascii="Consolas" w:hAnsi="Consolas" w:cs="Consolas"/>
+          <w:color w:val="000000"/>
+          <w:sz w:val="20"/>
+          <w:szCs w:val="20"/>
+        </w:rPr>
+        <w:t>Podczas używania e-doświadczeń &lt;b&gt;mogą zatem pojawić się następujące problemy:&lt;/b&gt;&lt;br/&gt;</w:t>
+      </w:r>
+    </w:p>
+    <w:p>
+      <w:pPr>
+        <w:tabs>
+          <w:tab w:val="clear" w:pos="709"/>
+        </w:tabs>
+        <w:autoSpaceDE w:val="0"/>
+        <w:autoSpaceDN w:val="0"/>
+        <w:adjustRightInd w:val="0"/>
+        <w:spacing w:after="0" w:line="240" w:lineRule="auto"/>
+        <w:jc w:val="left"/>
+        <w:rPr>
+          <w:rFonts w:ascii="Consolas" w:hAnsi="Consolas" w:cs="Consolas"/>
+          <w:sz w:val="20"/>
+          <w:szCs w:val="20"/>
+        </w:rPr>
+      </w:pPr>
+      <w:r>
+        <w:rPr>
+          <w:rFonts w:ascii="Consolas" w:hAnsi="Consolas" w:cs="Consolas"/>
+          <w:color w:val="000000"/>
+          <w:sz w:val="20"/>
+          <w:szCs w:val="20"/>
+        </w:rPr>
+        <w:t>&amp;bull; niewystarczająca wydajność w e-doświadczeniach wykorzystujących grafikę 3D</w:t>
+      </w:r>
+    </w:p>
+    <w:p>
+      <w:pPr>
+        <w:tabs>
+          <w:tab w:val="clear" w:pos="709"/>
+        </w:tabs>
+        <w:autoSpaceDE w:val="0"/>
+        <w:autoSpaceDN w:val="0"/>
+        <w:adjustRightInd w:val="0"/>
+        <w:spacing w:after="0" w:line="240" w:lineRule="auto"/>
+        <w:jc w:val="left"/>
+        <w:rPr>
+          <w:rFonts w:ascii="Consolas" w:hAnsi="Consolas" w:cs="Consolas"/>
+          <w:sz w:val="20"/>
+          <w:szCs w:val="20"/>
+        </w:rPr>
+      </w:pPr>
+      <w:r>
+        <w:rPr>
+          <w:rFonts w:ascii="Consolas" w:hAnsi="Consolas" w:cs="Consolas"/>
+          <w:color w:val="000000"/>
+          <w:sz w:val="20"/>
+          <w:szCs w:val="20"/>
+        </w:rPr>
+        <w:t>(np. Wahadło matematyczne, Ruch ciał niebieskich), skutkująca „klatkowaniem” animacji,&lt;br/&gt;</w:t>
+      </w:r>
+    </w:p>
+    <w:p>
+      <w:pPr>
+        <w:tabs>
+          <w:tab w:val="clear" w:pos="709"/>
+        </w:tabs>
+        <w:autoSpaceDE w:val="0"/>
+        <w:autoSpaceDN w:val="0"/>
+        <w:adjustRightInd w:val="0"/>
+        <w:spacing w:after="0" w:line="240" w:lineRule="auto"/>
+        <w:jc w:val="left"/>
+        <w:rPr>
+          <w:rFonts w:ascii="Consolas" w:hAnsi="Consolas" w:cs="Consolas"/>
+          <w:sz w:val="20"/>
+          <w:szCs w:val="20"/>
+        </w:rPr>
+      </w:pPr>
+      <w:r>
+        <w:rPr>
+          <w:rFonts w:ascii="Consolas" w:hAnsi="Consolas" w:cs="Consolas"/>
+          <w:color w:val="000000"/>
+          <w:sz w:val="20"/>
+          <w:szCs w:val="20"/>
+        </w:rPr>
+        <w:t>&amp;bull; utrudniony dostęp do niektórych, niewielkich elementów (np. filtr w Ławie optycznej); czasem trzeba kilku</w:t>
+      </w:r>
+    </w:p>
+    <w:p>
+      <w:pPr>
+        <w:tabs>
+          <w:tab w:val="clear" w:pos="709"/>
+        </w:tabs>
+        <w:autoSpaceDE w:val="0"/>
+        <w:autoSpaceDN w:val="0"/>
+        <w:adjustRightInd w:val="0"/>
+        <w:spacing w:after="0" w:line="240" w:lineRule="auto"/>
+        <w:jc w:val="left"/>
+        <w:rPr>
+          <w:rFonts w:ascii="Consolas" w:hAnsi="Consolas" w:cs="Consolas"/>
+          <w:sz w:val="20"/>
+          <w:szCs w:val="20"/>
+        </w:rPr>
+      </w:pPr>
+      <w:r>
+        <w:rPr>
+          <w:rFonts w:ascii="Consolas" w:hAnsi="Consolas" w:cs="Consolas"/>
+          <w:color w:val="000000"/>
+          <w:sz w:val="20"/>
+          <w:szCs w:val="20"/>
+        </w:rPr>
+        <w:t>prób, aby „podnieść” dany element,&lt;br/&gt;</w:t>
+      </w:r>
+    </w:p>
+    <w:p>
+      <w:pPr>
+        <w:tabs>
+          <w:tab w:val="clear" w:pos="709"/>
+        </w:tabs>
+        <w:autoSpaceDE w:val="0"/>
+        <w:autoSpaceDN w:val="0"/>
+        <w:adjustRightInd w:val="0"/>
+        <w:spacing w:after="0" w:line="240" w:lineRule="auto"/>
+        <w:jc w:val="left"/>
+        <w:rPr>
+          <w:rFonts w:ascii="Consolas" w:hAnsi="Consolas" w:cs="Consolas"/>
+          <w:sz w:val="20"/>
+          <w:szCs w:val="20"/>
+        </w:rPr>
+      </w:pPr>
+      <w:r>
+        <w:rPr>
+          <w:rFonts w:ascii="Consolas" w:hAnsi="Consolas" w:cs="Consolas"/>
+          <w:color w:val="000000"/>
+          <w:sz w:val="20"/>
+          <w:szCs w:val="20"/>
+        </w:rPr>
+        <w:t>&amp;bull; nie można uruchamiać podręczników z wnętrza e-doświadczeń; w zamian zostały one udostępnione</w:t>
+      </w:r>
+    </w:p>
+    <w:p>
+      <w:pPr>
+        <w:tabs>
+          <w:tab w:val="clear" w:pos="709"/>
+        </w:tabs>
+        <w:autoSpaceDE w:val="0"/>
+        <w:autoSpaceDN w:val="0"/>
+        <w:adjustRightInd w:val="0"/>
+        <w:spacing w:after="0" w:line="240" w:lineRule="auto"/>
+        <w:jc w:val="left"/>
+        <w:rPr>
+          <w:rFonts w:ascii="Consolas" w:hAnsi="Consolas" w:cs="Consolas"/>
+          <w:sz w:val="20"/>
+          <w:szCs w:val="20"/>
+        </w:rPr>
+      </w:pPr>
+      <w:r>
+        <w:rPr>
+          <w:rFonts w:ascii="Consolas" w:hAnsi="Consolas" w:cs="Consolas"/>
+          <w:color w:val="000000"/>
+          <w:sz w:val="20"/>
+          <w:szCs w:val="20"/>
+        </w:rPr>
+        <w:t>bezpośrednio z aplikacji.&lt;br/&gt;&lt;br/&gt;</w:t>
+      </w:r>
+    </w:p>
+    <w:p>
+      <w:pPr>
+        <w:tabs>
+          <w:tab w:val="clear" w:pos="709"/>
+        </w:tabs>
+        <w:autoSpaceDE w:val="0"/>
+        <w:autoSpaceDN w:val="0"/>
+        <w:adjustRightInd w:val="0"/>
+        <w:spacing w:after="0" w:line="240" w:lineRule="auto"/>
+        <w:jc w:val="left"/>
+        <w:rPr>
+          <w:rFonts w:ascii="Consolas" w:hAnsi="Consolas" w:cs="Consolas"/>
+          <w:sz w:val="20"/>
+          <w:szCs w:val="20"/>
+        </w:rPr>
+      </w:pPr>
+    </w:p>
+    <w:p>
+      <w:pPr>
+        <w:tabs>
+          <w:tab w:val="clear" w:pos="709"/>
+        </w:tabs>
+        <w:autoSpaceDE w:val="0"/>
+        <w:autoSpaceDN w:val="0"/>
+        <w:adjustRightInd w:val="0"/>
+        <w:spacing w:after="0" w:line="240" w:lineRule="auto"/>
+        <w:jc w:val="left"/>
+        <w:rPr>
+          <w:rFonts w:ascii="Consolas" w:hAnsi="Consolas" w:cs="Consolas"/>
+          <w:sz w:val="20"/>
+          <w:szCs w:val="20"/>
+        </w:rPr>
+      </w:pPr>
+      <w:r>
+        <w:rPr>
+          <w:rFonts w:ascii="Consolas" w:hAnsi="Consolas" w:cs="Consolas"/>
+          <w:color w:val="000000"/>
+          <w:sz w:val="20"/>
+          <w:szCs w:val="20"/>
+        </w:rPr>
+        <w:t>Przed uruchomieniem, dane e-Doświadczenie jest pobierane z Internetu do pamięci wewnętrznej urządzenia.</w:t>
+      </w:r>
+    </w:p>
+    <w:p>
+      <w:pPr>
+        <w:tabs>
+          <w:tab w:val="clear" w:pos="709"/>
+        </w:tabs>
+        <w:autoSpaceDE w:val="0"/>
+        <w:autoSpaceDN w:val="0"/>
+        <w:adjustRightInd w:val="0"/>
+        <w:spacing w:after="0" w:line="240" w:lineRule="auto"/>
+        <w:jc w:val="left"/>
+        <w:rPr>
+          <w:rFonts w:ascii="Consolas" w:hAnsi="Consolas" w:cs="Consolas"/>
+          <w:sz w:val="20"/>
+          <w:szCs w:val="20"/>
+        </w:rPr>
+      </w:pPr>
+      <w:r>
+        <w:rPr>
+          <w:rFonts w:ascii="Consolas" w:hAnsi="Consolas" w:cs="Consolas"/>
+          <w:color w:val="000000"/>
+          <w:sz w:val="20"/>
+          <w:szCs w:val="20"/>
+        </w:rPr>
+        <w:t>Jest to operacja jednorazowa, do momentu skasowania go z pamięci bądź opublikowania nowszej wersji.&lt;br/&gt;&lt;br/&gt;</w:t>
+      </w:r>
+    </w:p>
+    <w:p>
+      <w:pPr>
+        <w:tabs>
+          <w:tab w:val="clear" w:pos="709"/>
+        </w:tabs>
+        <w:autoSpaceDE w:val="0"/>
+        <w:autoSpaceDN w:val="0"/>
+        <w:adjustRightInd w:val="0"/>
+        <w:spacing w:after="0" w:line="240" w:lineRule="auto"/>
+        <w:jc w:val="left"/>
+        <w:rPr>
+          <w:rFonts w:ascii="Consolas" w:hAnsi="Consolas" w:cs="Consolas"/>
+          <w:sz w:val="20"/>
+          <w:szCs w:val="20"/>
+        </w:rPr>
+      </w:pPr>
+    </w:p>
+    <w:p>
+      <w:pPr>
+        <w:tabs>
+          <w:tab w:val="clear" w:pos="709"/>
+        </w:tabs>
+        <w:autoSpaceDE w:val="0"/>
+        <w:autoSpaceDN w:val="0"/>
+        <w:adjustRightInd w:val="0"/>
+        <w:spacing w:after="0" w:line="240" w:lineRule="auto"/>
+        <w:jc w:val="left"/>
+        <w:rPr>
+          <w:rFonts w:ascii="Consolas" w:hAnsi="Consolas" w:cs="Consolas"/>
+          <w:sz w:val="20"/>
+          <w:szCs w:val="20"/>
+        </w:rPr>
+      </w:pPr>
+      <w:r>
+        <w:rPr>
+          <w:rFonts w:ascii="Consolas" w:hAnsi="Consolas" w:cs="Consolas"/>
+          <w:color w:val="000000"/>
+          <w:sz w:val="20"/>
+          <w:szCs w:val="20"/>
+        </w:rPr>
+        <w:t>&lt;font color="#22DAFE"&gt;Autor aplikacji&lt;/font&gt;&lt;br/&gt;</w:t>
+      </w:r>
+    </w:p>
+    <w:p>
+      <w:pPr>
+        <w:tabs>
+          <w:tab w:val="clear" w:pos="709"/>
+        </w:tabs>
+        <w:autoSpaceDE w:val="0"/>
+        <w:autoSpaceDN w:val="0"/>
+        <w:adjustRightInd w:val="0"/>
+        <w:spacing w:after="0" w:line="240" w:lineRule="auto"/>
+        <w:jc w:val="left"/>
+        <w:rPr>
+          <w:rFonts w:ascii="Consolas" w:hAnsi="Consolas" w:cs="Consolas"/>
+          <w:sz w:val="20"/>
+          <w:szCs w:val="20"/>
+        </w:rPr>
+      </w:pPr>
+      <w:r>
+        <w:rPr>
+          <w:rFonts w:ascii="Consolas" w:hAnsi="Consolas" w:cs="Consolas"/>
+          <w:color w:val="000000"/>
+          <w:sz w:val="20"/>
+          <w:szCs w:val="20"/>
+        </w:rPr>
+        <w:t>Paweł Syty &amp;minus; Politechnika Gdańska, Wydział Fizyki Technicznej i Matematyki Stosowanej&lt;br/&gt;&lt;br/&gt;</w:t>
+      </w:r>
+    </w:p>
+    <w:p>
+      <w:pPr>
+        <w:tabs>
+          <w:tab w:val="clear" w:pos="709"/>
+        </w:tabs>
+        <w:autoSpaceDE w:val="0"/>
+        <w:autoSpaceDN w:val="0"/>
+        <w:adjustRightInd w:val="0"/>
+        <w:spacing w:after="0" w:line="240" w:lineRule="auto"/>
+        <w:jc w:val="left"/>
+        <w:rPr>
+          <w:rFonts w:ascii="Consolas" w:hAnsi="Consolas" w:cs="Consolas"/>
+          <w:sz w:val="20"/>
+          <w:szCs w:val="20"/>
+        </w:rPr>
+      </w:pPr>
+      <w:r>
+        <w:rPr>
+          <w:rFonts w:ascii="Consolas" w:hAnsi="Consolas" w:cs="Consolas"/>
+          <w:color w:val="000000"/>
+          <w:sz w:val="20"/>
+          <w:szCs w:val="20"/>
+        </w:rPr>
+        <w:t>&lt;font color="#22DAFE"&gt;Opracowanie graficzne aplikacji&lt;/font&gt;&lt;br/&gt;</w:t>
+      </w:r>
+    </w:p>
+    <w:p>
+      <w:pPr>
+        <w:tabs>
+          <w:tab w:val="clear" w:pos="709"/>
+        </w:tabs>
+        <w:autoSpaceDE w:val="0"/>
+        <w:autoSpaceDN w:val="0"/>
+        <w:adjustRightInd w:val="0"/>
+        <w:spacing w:after="0" w:line="240" w:lineRule="auto"/>
+        <w:jc w:val="left"/>
+        <w:rPr>
+          <w:rFonts w:ascii="Consolas" w:hAnsi="Consolas" w:cs="Consolas"/>
+          <w:sz w:val="20"/>
+          <w:szCs w:val="20"/>
+        </w:rPr>
+      </w:pPr>
+      <w:r>
+        <w:rPr>
+          <w:rFonts w:ascii="Consolas" w:hAnsi="Consolas" w:cs="Consolas"/>
+          <w:color w:val="000000"/>
+          <w:sz w:val="20"/>
+          <w:szCs w:val="20"/>
+        </w:rPr>
+        <w:t>Rafał Buczek &amp;minus; Crea.pl&lt;br/&gt;&lt;br/&gt;</w:t>
+      </w:r>
+    </w:p>
+    <w:p>
+      <w:pPr>
+        <w:tabs>
+          <w:tab w:val="clear" w:pos="709"/>
+        </w:tabs>
+        <w:autoSpaceDE w:val="0"/>
+        <w:autoSpaceDN w:val="0"/>
+        <w:adjustRightInd w:val="0"/>
+        <w:spacing w:after="0" w:line="240" w:lineRule="auto"/>
+        <w:jc w:val="left"/>
+        <w:rPr>
+          <w:rFonts w:ascii="Consolas" w:hAnsi="Consolas" w:cs="Consolas"/>
+          <w:sz w:val="20"/>
+          <w:szCs w:val="20"/>
+        </w:rPr>
+      </w:pPr>
+      <w:r>
+        <w:rPr>
+          <w:rFonts w:ascii="Consolas" w:hAnsi="Consolas" w:cs="Consolas"/>
+          <w:color w:val="000000"/>
+          <w:sz w:val="20"/>
+          <w:szCs w:val="20"/>
+        </w:rPr>
+        <w:t>&lt;font color="#22DAFE"&gt;Opracowanie i produkcja e-doświadczeń:&lt;/font&gt;&lt;br/&gt;</w:t>
+      </w:r>
+    </w:p>
+    <w:p>
+      <w:pPr>
+        <w:tabs>
+          <w:tab w:val="clear" w:pos="709"/>
+        </w:tabs>
+        <w:autoSpaceDE w:val="0"/>
+        <w:autoSpaceDN w:val="0"/>
+        <w:adjustRightInd w:val="0"/>
+        <w:spacing w:after="0" w:line="240" w:lineRule="auto"/>
+        <w:jc w:val="left"/>
+        <w:rPr>
+          <w:rFonts w:ascii="Consolas" w:hAnsi="Consolas" w:cs="Consolas"/>
+          <w:sz w:val="20"/>
+          <w:szCs w:val="20"/>
+        </w:rPr>
+      </w:pPr>
+      <w:r>
+        <w:rPr>
+          <w:rFonts w:ascii="Consolas" w:hAnsi="Consolas" w:cs="Consolas"/>
+          <w:color w:val="000000"/>
+          <w:sz w:val="20"/>
+          <w:szCs w:val="20"/>
+        </w:rPr>
+        <w:t>Politechnika Gdańska, Wydział Fizyki Technicznej i Matematyki Stosowanej&lt;br/&gt;</w:t>
+      </w:r>
+    </w:p>
+    <w:p>
+      <w:pPr>
+        <w:tabs>
+          <w:tab w:val="clear" w:pos="709"/>
+        </w:tabs>
+        <w:autoSpaceDE w:val="0"/>
+        <w:autoSpaceDN w:val="0"/>
+        <w:adjustRightInd w:val="0"/>
+        <w:spacing w:after="0" w:line="240" w:lineRule="auto"/>
+        <w:jc w:val="left"/>
+        <w:rPr>
+          <w:rFonts w:ascii="Consolas" w:hAnsi="Consolas" w:cs="Consolas"/>
+          <w:sz w:val="20"/>
+          <w:szCs w:val="20"/>
+        </w:rPr>
+      </w:pPr>
+      <w:r>
+        <w:rPr>
+          <w:rFonts w:ascii="Consolas" w:hAnsi="Consolas" w:cs="Consolas"/>
+          <w:color w:val="000000"/>
+          <w:sz w:val="20"/>
+          <w:szCs w:val="20"/>
+        </w:rPr>
+        <w:lastRenderedPageBreak/>
+        <w:t>Young Digital Planet SA&lt;br/&gt;</w:t>
+      </w:r>
+    </w:p>
+    <w:p>
+      <w:pPr>
+        <w:tabs>
+          <w:tab w:val="clear" w:pos="709"/>
+        </w:tabs>
+        <w:autoSpaceDE w:val="0"/>
+        <w:autoSpaceDN w:val="0"/>
+        <w:adjustRightInd w:val="0"/>
+        <w:spacing w:after="0" w:line="240" w:lineRule="auto"/>
+        <w:jc w:val="left"/>
+        <w:rPr>
+          <w:rFonts w:ascii="Consolas" w:hAnsi="Consolas" w:cs="Consolas"/>
+          <w:sz w:val="20"/>
+          <w:szCs w:val="20"/>
+        </w:rPr>
+      </w:pPr>
+      <w:r>
+        <w:rPr>
+          <w:rFonts w:ascii="Consolas" w:hAnsi="Consolas" w:cs="Consolas"/>
+          <w:color w:val="000000"/>
+          <w:sz w:val="20"/>
+          <w:szCs w:val="20"/>
+        </w:rPr>
+        <w:t>L.C.G. Malmberg B.V. (Holandia)</w:t>
+      </w:r>
+    </w:p>
+    <w:p>
+      <w:pPr>
+        <w:tabs>
+          <w:tab w:val="clear" w:pos="709"/>
+        </w:tabs>
+        <w:autoSpaceDE w:val="0"/>
+        <w:autoSpaceDN w:val="0"/>
+        <w:adjustRightInd w:val="0"/>
+        <w:spacing w:after="0" w:line="240" w:lineRule="auto"/>
+        <w:jc w:val="left"/>
+        <w:rPr>
+          <w:rFonts w:ascii="Consolas" w:hAnsi="Consolas" w:cs="Consolas"/>
+          <w:sz w:val="20"/>
+          <w:szCs w:val="20"/>
+        </w:rPr>
+      </w:pPr>
+      <w:r>
+        <w:rPr>
+          <w:rFonts w:ascii="Consolas" w:hAnsi="Consolas" w:cs="Consolas"/>
+          <w:color w:val="000000"/>
+          <w:sz w:val="20"/>
+          <w:szCs w:val="20"/>
+        </w:rPr>
+        <w:t xml:space="preserve">        </w:t>
+      </w:r>
+      <w:r>
+        <w:rPr>
+          <w:rFonts w:ascii="Consolas" w:hAnsi="Consolas" w:cs="Consolas"/>
+          <w:color w:val="008080"/>
+          <w:sz w:val="20"/>
+          <w:szCs w:val="20"/>
+        </w:rPr>
+        <w:t>]]&gt;</w:t>
+      </w:r>
+    </w:p>
+    <w:p>
+      <w:pPr>
+        <w:tabs>
+          <w:tab w:val="clear" w:pos="709"/>
+        </w:tabs>
+        <w:autoSpaceDE w:val="0"/>
+        <w:autoSpaceDN w:val="0"/>
+        <w:adjustRightInd w:val="0"/>
+        <w:spacing w:after="0" w:line="240" w:lineRule="auto"/>
+        <w:jc w:val="left"/>
+        <w:rPr>
+          <w:rFonts w:ascii="Consolas" w:hAnsi="Consolas" w:cs="Consolas"/>
+          <w:sz w:val="20"/>
+          <w:szCs w:val="20"/>
+        </w:rPr>
+      </w:pPr>
+      <w:r>
+        <w:rPr>
+          <w:rFonts w:ascii="Consolas" w:hAnsi="Consolas" w:cs="Consolas"/>
+          <w:color w:val="000000"/>
+          <w:sz w:val="20"/>
+          <w:szCs w:val="20"/>
+        </w:rPr>
+        <w:t xml:space="preserve">    </w:t>
+      </w:r>
+      <w:r>
+        <w:rPr>
+          <w:rFonts w:ascii="Consolas" w:hAnsi="Consolas" w:cs="Consolas"/>
+          <w:color w:val="008080"/>
+          <w:sz w:val="20"/>
+          <w:szCs w:val="20"/>
+        </w:rPr>
+        <w:t>&lt;/</w:t>
+      </w:r>
+      <w:r>
+        <w:rPr>
+          <w:rFonts w:ascii="Consolas" w:hAnsi="Consolas" w:cs="Consolas"/>
+          <w:color w:val="3F7F7F"/>
+          <w:sz w:val="20"/>
+          <w:szCs w:val="20"/>
+        </w:rPr>
+        <w:t>string</w:t>
+      </w:r>
+      <w:r>
+        <w:rPr>
+          <w:rFonts w:ascii="Consolas" w:hAnsi="Consolas" w:cs="Consolas"/>
+          <w:color w:val="008080"/>
+          <w:sz w:val="20"/>
+          <w:szCs w:val="20"/>
+        </w:rPr>
+        <w:t>&gt;</w:t>
+      </w:r>
+    </w:p>
+    <w:p>
+      <w:pPr>
+        <w:tabs>
+          <w:tab w:val="clear" w:pos="709"/>
+        </w:tabs>
+        <w:autoSpaceDE w:val="0"/>
+        <w:autoSpaceDN w:val="0"/>
+        <w:adjustRightInd w:val="0"/>
+        <w:spacing w:after="0" w:line="240" w:lineRule="auto"/>
+        <w:jc w:val="left"/>
+        <w:rPr>
+          <w:rFonts w:ascii="Consolas" w:hAnsi="Consolas" w:cs="Consolas"/>
+          <w:sz w:val="20"/>
+          <w:szCs w:val="20"/>
+        </w:rPr>
+      </w:pPr>
+    </w:p>
+    <w:p>
+      <w:pPr>
+        <w:tabs>
+          <w:tab w:val="clear" w:pos="709"/>
+        </w:tabs>
+        <w:autoSpaceDE w:val="0"/>
+        <w:autoSpaceDN w:val="0"/>
+        <w:adjustRightInd w:val="0"/>
+        <w:spacing w:after="0" w:line="240" w:lineRule="auto"/>
+        <w:jc w:val="left"/>
+        <w:rPr>
+          <w:rFonts w:ascii="Consolas" w:hAnsi="Consolas" w:cs="Consolas"/>
+          <w:sz w:val="20"/>
+          <w:szCs w:val="20"/>
+        </w:rPr>
+      </w:pPr>
+      <w:r>
+        <w:rPr>
+          <w:rFonts w:ascii="Consolas" w:hAnsi="Consolas" w:cs="Consolas"/>
+          <w:color w:val="3F5FBF"/>
+          <w:sz w:val="20"/>
+          <w:szCs w:val="20"/>
+        </w:rPr>
+        <w:t>&lt;!-- Teksty w popupach o programie i partnerach --&gt;</w:t>
+      </w:r>
+    </w:p>
+    <w:p>
+      <w:pPr>
+        <w:tabs>
+          <w:tab w:val="clear" w:pos="709"/>
+        </w:tabs>
+        <w:autoSpaceDE w:val="0"/>
+        <w:autoSpaceDN w:val="0"/>
+        <w:adjustRightInd w:val="0"/>
+        <w:spacing w:after="0" w:line="240" w:lineRule="auto"/>
+        <w:jc w:val="left"/>
+        <w:rPr>
+          <w:rFonts w:ascii="Consolas" w:hAnsi="Consolas" w:cs="Consolas"/>
+          <w:sz w:val="20"/>
+          <w:szCs w:val="20"/>
+        </w:rPr>
+      </w:pPr>
+    </w:p>
+    <w:p>
+      <w:pPr>
+        <w:tabs>
+          <w:tab w:val="clear" w:pos="709"/>
+        </w:tabs>
+        <w:autoSpaceDE w:val="0"/>
+        <w:autoSpaceDN w:val="0"/>
+        <w:adjustRightInd w:val="0"/>
+        <w:spacing w:after="0" w:line="240" w:lineRule="auto"/>
+        <w:jc w:val="left"/>
+        <w:rPr>
+          <w:rFonts w:ascii="Consolas" w:hAnsi="Consolas" w:cs="Consolas"/>
+          <w:sz w:val="20"/>
+          <w:szCs w:val="20"/>
+        </w:rPr>
+      </w:pPr>
+      <w:r>
+        <w:rPr>
+          <w:rFonts w:ascii="Consolas" w:hAnsi="Consolas" w:cs="Consolas"/>
+          <w:color w:val="000000"/>
+          <w:sz w:val="20"/>
+          <w:szCs w:val="20"/>
+        </w:rPr>
+        <w:t xml:space="preserve">    </w:t>
+      </w:r>
+      <w:r>
+        <w:rPr>
+          <w:rFonts w:ascii="Consolas" w:hAnsi="Consolas" w:cs="Consolas"/>
+          <w:color w:val="008080"/>
+          <w:sz w:val="20"/>
+          <w:szCs w:val="20"/>
+        </w:rPr>
+        <w:t>&lt;</w:t>
+      </w:r>
+      <w:r>
+        <w:rPr>
+          <w:rFonts w:ascii="Consolas" w:hAnsi="Consolas" w:cs="Consolas"/>
+          <w:color w:val="3F7F7F"/>
+          <w:sz w:val="20"/>
+          <w:szCs w:val="20"/>
+        </w:rPr>
+        <w:t>string</w:t>
+      </w:r>
+      <w:r>
+        <w:rPr>
+          <w:rFonts w:ascii="Consolas" w:hAnsi="Consolas" w:cs="Consolas"/>
+          <w:sz w:val="20"/>
+          <w:szCs w:val="20"/>
+        </w:rPr>
+        <w:t xml:space="preserve"> </w:t>
+      </w:r>
+      <w:r>
+        <w:rPr>
+          <w:rFonts w:ascii="Consolas" w:hAnsi="Consolas" w:cs="Consolas"/>
+          <w:color w:val="7F007F"/>
+          <w:sz w:val="20"/>
+          <w:szCs w:val="20"/>
+        </w:rPr>
+        <w:t>name</w:t>
+      </w:r>
+      <w:r>
+        <w:rPr>
+          <w:rFonts w:ascii="Consolas" w:hAnsi="Consolas" w:cs="Consolas"/>
+          <w:color w:val="000000"/>
+          <w:sz w:val="20"/>
+          <w:szCs w:val="20"/>
+        </w:rPr>
+        <w:t>=</w:t>
+      </w:r>
+      <w:r>
+        <w:rPr>
+          <w:rFonts w:ascii="Consolas" w:hAnsi="Consolas" w:cs="Consolas"/>
+          <w:i/>
+          <w:iCs/>
+          <w:color w:val="2A00FF"/>
+          <w:sz w:val="20"/>
+          <w:szCs w:val="20"/>
+        </w:rPr>
+        <w:t>"pokl_name"</w:t>
+      </w:r>
+      <w:r>
+        <w:rPr>
+          <w:rFonts w:ascii="Consolas" w:hAnsi="Consolas" w:cs="Consolas"/>
+          <w:color w:val="008080"/>
+          <w:sz w:val="20"/>
+          <w:szCs w:val="20"/>
+        </w:rPr>
+        <w:t>&gt;</w:t>
+      </w:r>
+      <w:r>
+        <w:rPr>
+          <w:rFonts w:ascii="Consolas" w:hAnsi="Consolas" w:cs="Consolas"/>
+          <w:color w:val="000000"/>
+          <w:sz w:val="20"/>
+          <w:szCs w:val="20"/>
+        </w:rPr>
+        <w:t>Program Operacyjny Kapitał Ludzki</w:t>
+      </w:r>
+      <w:r>
+        <w:rPr>
+          <w:rFonts w:ascii="Consolas" w:hAnsi="Consolas" w:cs="Consolas"/>
+          <w:color w:val="008080"/>
+          <w:sz w:val="20"/>
+          <w:szCs w:val="20"/>
+        </w:rPr>
+        <w:t>&lt;/</w:t>
+      </w:r>
+      <w:r>
+        <w:rPr>
+          <w:rFonts w:ascii="Consolas" w:hAnsi="Consolas" w:cs="Consolas"/>
+          <w:color w:val="3F7F7F"/>
+          <w:sz w:val="20"/>
+          <w:szCs w:val="20"/>
+        </w:rPr>
+        <w:t>string</w:t>
+      </w:r>
+      <w:r>
+        <w:rPr>
+          <w:rFonts w:ascii="Consolas" w:hAnsi="Consolas" w:cs="Consolas"/>
+          <w:color w:val="008080"/>
+          <w:sz w:val="20"/>
+          <w:szCs w:val="20"/>
+        </w:rPr>
+        <w:t>&gt;</w:t>
+      </w:r>
+    </w:p>
+    <w:p>
+      <w:pPr>
+        <w:tabs>
+          <w:tab w:val="clear" w:pos="709"/>
+        </w:tabs>
+        <w:autoSpaceDE w:val="0"/>
+        <w:autoSpaceDN w:val="0"/>
+        <w:adjustRightInd w:val="0"/>
+        <w:spacing w:after="0" w:line="240" w:lineRule="auto"/>
+        <w:jc w:val="left"/>
+        <w:rPr>
+          <w:rFonts w:ascii="Consolas" w:hAnsi="Consolas" w:cs="Consolas"/>
+          <w:sz w:val="20"/>
+          <w:szCs w:val="20"/>
+        </w:rPr>
+      </w:pPr>
+      <w:r>
+        <w:rPr>
+          <w:rFonts w:ascii="Consolas" w:hAnsi="Consolas" w:cs="Consolas"/>
+          <w:color w:val="000000"/>
+          <w:sz w:val="20"/>
+          <w:szCs w:val="20"/>
+        </w:rPr>
+        <w:t xml:space="preserve">    </w:t>
+      </w:r>
+    </w:p>
+    <w:p>
+      <w:pPr>
+        <w:tabs>
+          <w:tab w:val="clear" w:pos="709"/>
+        </w:tabs>
+        <w:autoSpaceDE w:val="0"/>
+        <w:autoSpaceDN w:val="0"/>
+        <w:adjustRightInd w:val="0"/>
+        <w:spacing w:after="0" w:line="240" w:lineRule="auto"/>
+        <w:jc w:val="left"/>
+        <w:rPr>
+          <w:rFonts w:ascii="Consolas" w:hAnsi="Consolas" w:cs="Consolas"/>
+          <w:sz w:val="20"/>
+          <w:szCs w:val="20"/>
+        </w:rPr>
+      </w:pPr>
+      <w:r>
+        <w:rPr>
+          <w:rFonts w:ascii="Consolas" w:hAnsi="Consolas" w:cs="Consolas"/>
+          <w:color w:val="000000"/>
+          <w:sz w:val="20"/>
+          <w:szCs w:val="20"/>
+        </w:rPr>
+        <w:t xml:space="preserve">    </w:t>
+      </w:r>
+      <w:r>
+        <w:rPr>
+          <w:rFonts w:ascii="Consolas" w:hAnsi="Consolas" w:cs="Consolas"/>
+          <w:color w:val="008080"/>
+          <w:sz w:val="20"/>
+          <w:szCs w:val="20"/>
+        </w:rPr>
+        <w:t>&lt;</w:t>
+      </w:r>
+      <w:r>
+        <w:rPr>
+          <w:rFonts w:ascii="Consolas" w:hAnsi="Consolas" w:cs="Consolas"/>
+          <w:color w:val="3F7F7F"/>
+          <w:sz w:val="20"/>
+          <w:szCs w:val="20"/>
+        </w:rPr>
+        <w:t>string</w:t>
+      </w:r>
+      <w:r>
+        <w:rPr>
+          <w:rFonts w:ascii="Consolas" w:hAnsi="Consolas" w:cs="Consolas"/>
+          <w:sz w:val="20"/>
+          <w:szCs w:val="20"/>
+        </w:rPr>
+        <w:t xml:space="preserve"> </w:t>
+      </w:r>
+      <w:r>
+        <w:rPr>
+          <w:rFonts w:ascii="Consolas" w:hAnsi="Consolas" w:cs="Consolas"/>
+          <w:color w:val="7F007F"/>
+          <w:sz w:val="20"/>
+          <w:szCs w:val="20"/>
+        </w:rPr>
+        <w:t>name</w:t>
+      </w:r>
+      <w:r>
+        <w:rPr>
+          <w:rFonts w:ascii="Consolas" w:hAnsi="Consolas" w:cs="Consolas"/>
+          <w:color w:val="000000"/>
+          <w:sz w:val="20"/>
+          <w:szCs w:val="20"/>
+        </w:rPr>
+        <w:t>=</w:t>
+      </w:r>
+      <w:r>
+        <w:rPr>
+          <w:rFonts w:ascii="Consolas" w:hAnsi="Consolas" w:cs="Consolas"/>
+          <w:i/>
+          <w:iCs/>
+          <w:color w:val="2A00FF"/>
+          <w:sz w:val="20"/>
+          <w:szCs w:val="20"/>
+        </w:rPr>
+        <w:t>"pokl_text"</w:t>
+      </w:r>
+      <w:r>
+        <w:rPr>
+          <w:rFonts w:ascii="Consolas" w:hAnsi="Consolas" w:cs="Consolas"/>
+          <w:color w:val="008080"/>
+          <w:sz w:val="20"/>
+          <w:szCs w:val="20"/>
+        </w:rPr>
+        <w:t>&gt;</w:t>
+      </w:r>
+    </w:p>
+    <w:p>
+      <w:pPr>
+        <w:tabs>
+          <w:tab w:val="clear" w:pos="709"/>
+        </w:tabs>
+        <w:autoSpaceDE w:val="0"/>
+        <w:autoSpaceDN w:val="0"/>
+        <w:adjustRightInd w:val="0"/>
+        <w:spacing w:after="0" w:line="240" w:lineRule="auto"/>
+        <w:jc w:val="left"/>
+        <w:rPr>
+          <w:rFonts w:ascii="Consolas" w:hAnsi="Consolas" w:cs="Consolas"/>
+          <w:sz w:val="20"/>
+          <w:szCs w:val="20"/>
+        </w:rPr>
+      </w:pPr>
+      <w:r>
+        <w:rPr>
+          <w:rFonts w:ascii="Consolas" w:hAnsi="Consolas" w:cs="Consolas"/>
+          <w:color w:val="000000"/>
+          <w:sz w:val="20"/>
+          <w:szCs w:val="20"/>
+        </w:rPr>
+        <w:t xml:space="preserve">         </w:t>
+      </w:r>
+      <w:r>
+        <w:rPr>
+          <w:rFonts w:ascii="Consolas" w:hAnsi="Consolas" w:cs="Consolas"/>
+          <w:color w:val="008080"/>
+          <w:sz w:val="20"/>
+          <w:szCs w:val="20"/>
+        </w:rPr>
+        <w:t>&lt;![CDATA[</w:t>
+      </w:r>
+    </w:p>
+    <w:p>
+      <w:pPr>
+        <w:tabs>
+          <w:tab w:val="clear" w:pos="709"/>
+        </w:tabs>
+        <w:autoSpaceDE w:val="0"/>
+        <w:autoSpaceDN w:val="0"/>
+        <w:adjustRightInd w:val="0"/>
+        <w:spacing w:after="0" w:line="240" w:lineRule="auto"/>
+        <w:jc w:val="left"/>
+        <w:rPr>
+          <w:rFonts w:ascii="Consolas" w:hAnsi="Consolas" w:cs="Consolas"/>
+          <w:sz w:val="20"/>
+          <w:szCs w:val="20"/>
+        </w:rPr>
+      </w:pPr>
+      <w:r>
+        <w:rPr>
+          <w:rFonts w:ascii="Consolas" w:hAnsi="Consolas" w:cs="Consolas"/>
+          <w:color w:val="000000"/>
+          <w:sz w:val="20"/>
+          <w:szCs w:val="20"/>
+        </w:rPr>
+        <w:t>Program Kapitał Ludzki jest jednym z programów służących realizacji Narodowych Strategicznych Ram Odniesienia</w:t>
+      </w:r>
+    </w:p>
+    <w:p>
+      <w:pPr>
+        <w:tabs>
+          <w:tab w:val="clear" w:pos="709"/>
+        </w:tabs>
+        <w:autoSpaceDE w:val="0"/>
+        <w:autoSpaceDN w:val="0"/>
+        <w:adjustRightInd w:val="0"/>
+        <w:spacing w:after="0" w:line="240" w:lineRule="auto"/>
+        <w:jc w:val="left"/>
+        <w:rPr>
+          <w:rFonts w:ascii="Consolas" w:hAnsi="Consolas" w:cs="Consolas"/>
+          <w:sz w:val="20"/>
+          <w:szCs w:val="20"/>
+        </w:rPr>
+      </w:pPr>
+      <w:r>
+        <w:rPr>
+          <w:rFonts w:ascii="Consolas" w:hAnsi="Consolas" w:cs="Consolas"/>
+          <w:color w:val="000000"/>
+          <w:sz w:val="20"/>
+          <w:szCs w:val="20"/>
+        </w:rPr>
+        <w:t>2007-2013 i obejmuje całość interwencji Europejskiego Funduszu Społecznego (EFS) w Polsce. Stanowi on odpowiedź</w:t>
+      </w:r>
+    </w:p>
+    <w:p>
+      <w:pPr>
+        <w:tabs>
+          <w:tab w:val="clear" w:pos="709"/>
+        </w:tabs>
+        <w:autoSpaceDE w:val="0"/>
+        <w:autoSpaceDN w:val="0"/>
+        <w:adjustRightInd w:val="0"/>
+        <w:spacing w:after="0" w:line="240" w:lineRule="auto"/>
+        <w:jc w:val="left"/>
+        <w:rPr>
+          <w:rFonts w:ascii="Consolas" w:hAnsi="Consolas" w:cs="Consolas"/>
+          <w:sz w:val="20"/>
+          <w:szCs w:val="20"/>
+        </w:rPr>
+      </w:pPr>
+      <w:r>
+        <w:rPr>
+          <w:rFonts w:ascii="Consolas" w:hAnsi="Consolas" w:cs="Consolas"/>
+          <w:color w:val="000000"/>
+          <w:sz w:val="20"/>
+          <w:szCs w:val="20"/>
+        </w:rPr>
+        <w:t>na wyzwania, jakie przed państwami członkowskimi UE, w tym również Polską, stawia odnowiona Strategia Lizbońska.</w:t>
+      </w:r>
+    </w:p>
+    <w:p>
+      <w:pPr>
+        <w:tabs>
+          <w:tab w:val="clear" w:pos="709"/>
+        </w:tabs>
+        <w:autoSpaceDE w:val="0"/>
+        <w:autoSpaceDN w:val="0"/>
+        <w:adjustRightInd w:val="0"/>
+        <w:spacing w:after="0" w:line="240" w:lineRule="auto"/>
+        <w:jc w:val="left"/>
+        <w:rPr>
+          <w:rFonts w:ascii="Consolas" w:hAnsi="Consolas" w:cs="Consolas"/>
+          <w:sz w:val="20"/>
+          <w:szCs w:val="20"/>
+        </w:rPr>
+      </w:pPr>
+      <w:r>
+        <w:rPr>
+          <w:rFonts w:ascii="Consolas" w:hAnsi="Consolas" w:cs="Consolas"/>
+          <w:color w:val="000000"/>
+          <w:sz w:val="20"/>
+          <w:szCs w:val="20"/>
+        </w:rPr>
+        <w:t>&lt;br/&gt;&lt;br/&gt;</w:t>
+      </w:r>
+    </w:p>
+    <w:p>
+      <w:pPr>
+        <w:tabs>
+          <w:tab w:val="clear" w:pos="709"/>
+        </w:tabs>
+        <w:autoSpaceDE w:val="0"/>
+        <w:autoSpaceDN w:val="0"/>
+        <w:adjustRightInd w:val="0"/>
+        <w:spacing w:after="0" w:line="240" w:lineRule="auto"/>
+        <w:jc w:val="left"/>
+        <w:rPr>
+          <w:rFonts w:ascii="Consolas" w:hAnsi="Consolas" w:cs="Consolas"/>
+          <w:sz w:val="20"/>
+          <w:szCs w:val="20"/>
+        </w:rPr>
+      </w:pPr>
+      <w:r>
+        <w:rPr>
+          <w:rFonts w:ascii="Consolas" w:hAnsi="Consolas" w:cs="Consolas"/>
+          <w:color w:val="000000"/>
+          <w:sz w:val="20"/>
+          <w:szCs w:val="20"/>
+        </w:rPr>
+        <w:t>Do wyzwań tych należą: uczynienie z Europy bardziej atrakcyjnego miejsca do lokowania inwestycji</w:t>
+      </w:r>
+    </w:p>
+    <w:p>
+      <w:pPr>
+        <w:tabs>
+          <w:tab w:val="clear" w:pos="709"/>
+        </w:tabs>
+        <w:autoSpaceDE w:val="0"/>
+        <w:autoSpaceDN w:val="0"/>
+        <w:adjustRightInd w:val="0"/>
+        <w:spacing w:after="0" w:line="240" w:lineRule="auto"/>
+        <w:jc w:val="left"/>
+        <w:rPr>
+          <w:rFonts w:ascii="Consolas" w:hAnsi="Consolas" w:cs="Consolas"/>
+          <w:sz w:val="20"/>
+          <w:szCs w:val="20"/>
+        </w:rPr>
+      </w:pPr>
+      <w:r>
+        <w:rPr>
+          <w:rFonts w:ascii="Consolas" w:hAnsi="Consolas" w:cs="Consolas"/>
+          <w:color w:val="000000"/>
+          <w:sz w:val="20"/>
+          <w:szCs w:val="20"/>
+        </w:rPr>
+        <w:t>i podejmowania pracy, rozwijanie wiedzy i innowacji oraz tworzenie większej liczby trwałych miejsc pracy.</w:t>
+      </w:r>
+    </w:p>
+    <w:p>
+      <w:pPr>
+        <w:tabs>
+          <w:tab w:val="clear" w:pos="709"/>
+        </w:tabs>
+        <w:autoSpaceDE w:val="0"/>
+        <w:autoSpaceDN w:val="0"/>
+        <w:adjustRightInd w:val="0"/>
+        <w:spacing w:after="0" w:line="240" w:lineRule="auto"/>
+        <w:jc w:val="left"/>
+        <w:rPr>
+          <w:rFonts w:ascii="Consolas" w:hAnsi="Consolas" w:cs="Consolas"/>
+          <w:sz w:val="20"/>
+          <w:szCs w:val="20"/>
+        </w:rPr>
+      </w:pPr>
+      <w:r>
+        <w:rPr>
+          <w:rFonts w:ascii="Consolas" w:hAnsi="Consolas" w:cs="Consolas"/>
+          <w:color w:val="000000"/>
+          <w:sz w:val="20"/>
+          <w:szCs w:val="20"/>
+        </w:rPr>
+        <w:t xml:space="preserve">        </w:t>
+      </w:r>
+      <w:r>
+        <w:rPr>
+          <w:rFonts w:ascii="Consolas" w:hAnsi="Consolas" w:cs="Consolas"/>
+          <w:color w:val="008080"/>
+          <w:sz w:val="20"/>
+          <w:szCs w:val="20"/>
+        </w:rPr>
+        <w:t>]]&gt;</w:t>
+      </w:r>
+    </w:p>
+    <w:p>
+      <w:pPr>
+        <w:tabs>
+          <w:tab w:val="clear" w:pos="709"/>
+        </w:tabs>
+        <w:autoSpaceDE w:val="0"/>
+        <w:autoSpaceDN w:val="0"/>
+        <w:adjustRightInd w:val="0"/>
+        <w:spacing w:after="0" w:line="240" w:lineRule="auto"/>
+        <w:jc w:val="left"/>
+        <w:rPr>
+          <w:rFonts w:ascii="Consolas" w:hAnsi="Consolas" w:cs="Consolas"/>
+          <w:sz w:val="20"/>
+          <w:szCs w:val="20"/>
+        </w:rPr>
+      </w:pPr>
+      <w:r>
+        <w:rPr>
+          <w:rFonts w:ascii="Consolas" w:hAnsi="Consolas" w:cs="Consolas"/>
+          <w:color w:val="000000"/>
+          <w:sz w:val="20"/>
+          <w:szCs w:val="20"/>
+        </w:rPr>
+        <w:t xml:space="preserve">    </w:t>
+      </w:r>
+      <w:r>
+        <w:rPr>
+          <w:rFonts w:ascii="Consolas" w:hAnsi="Consolas" w:cs="Consolas"/>
+          <w:color w:val="008080"/>
+          <w:sz w:val="20"/>
+          <w:szCs w:val="20"/>
+        </w:rPr>
+        <w:t>&lt;/</w:t>
+      </w:r>
+      <w:r>
+        <w:rPr>
+          <w:rFonts w:ascii="Consolas" w:hAnsi="Consolas" w:cs="Consolas"/>
+          <w:color w:val="3F7F7F"/>
+          <w:sz w:val="20"/>
+          <w:szCs w:val="20"/>
+        </w:rPr>
+        <w:t>string</w:t>
+      </w:r>
+      <w:r>
+        <w:rPr>
+          <w:rFonts w:ascii="Consolas" w:hAnsi="Consolas" w:cs="Consolas"/>
+          <w:color w:val="008080"/>
+          <w:sz w:val="20"/>
+          <w:szCs w:val="20"/>
+        </w:rPr>
+        <w:t>&gt;</w:t>
+      </w:r>
+    </w:p>
+    <w:p>
+      <w:pPr>
+        <w:tabs>
+          <w:tab w:val="clear" w:pos="709"/>
+        </w:tabs>
+        <w:autoSpaceDE w:val="0"/>
+        <w:autoSpaceDN w:val="0"/>
+        <w:adjustRightInd w:val="0"/>
+        <w:spacing w:after="0" w:line="240" w:lineRule="auto"/>
+        <w:jc w:val="left"/>
+        <w:rPr>
+          <w:rFonts w:ascii="Consolas" w:hAnsi="Consolas" w:cs="Consolas"/>
+          <w:sz w:val="20"/>
+          <w:szCs w:val="20"/>
+        </w:rPr>
+      </w:pPr>
+    </w:p>
+    <w:p>
+      <w:pPr>
+        <w:tabs>
+          <w:tab w:val="clear" w:pos="709"/>
+        </w:tabs>
+        <w:autoSpaceDE w:val="0"/>
+        <w:autoSpaceDN w:val="0"/>
+        <w:adjustRightInd w:val="0"/>
+        <w:spacing w:after="0" w:line="240" w:lineRule="auto"/>
+        <w:jc w:val="left"/>
+        <w:rPr>
+          <w:rFonts w:ascii="Consolas" w:hAnsi="Consolas" w:cs="Consolas"/>
+          <w:sz w:val="20"/>
+          <w:szCs w:val="20"/>
+        </w:rPr>
+      </w:pPr>
+      <w:r>
+        <w:rPr>
+          <w:rFonts w:ascii="Consolas" w:hAnsi="Consolas" w:cs="Consolas"/>
+          <w:color w:val="000000"/>
+          <w:sz w:val="20"/>
+          <w:szCs w:val="20"/>
+        </w:rPr>
+        <w:t xml:space="preserve">    </w:t>
+      </w:r>
+      <w:r>
+        <w:rPr>
+          <w:rFonts w:ascii="Consolas" w:hAnsi="Consolas" w:cs="Consolas"/>
+          <w:color w:val="008080"/>
+          <w:sz w:val="20"/>
+          <w:szCs w:val="20"/>
+        </w:rPr>
+        <w:t>&lt;</w:t>
+      </w:r>
+      <w:r>
+        <w:rPr>
+          <w:rFonts w:ascii="Consolas" w:hAnsi="Consolas" w:cs="Consolas"/>
+          <w:color w:val="3F7F7F"/>
+          <w:sz w:val="20"/>
+          <w:szCs w:val="20"/>
+        </w:rPr>
+        <w:t>string</w:t>
+      </w:r>
+      <w:r>
+        <w:rPr>
+          <w:rFonts w:ascii="Consolas" w:hAnsi="Consolas" w:cs="Consolas"/>
+          <w:sz w:val="20"/>
+          <w:szCs w:val="20"/>
+        </w:rPr>
+        <w:t xml:space="preserve"> </w:t>
+      </w:r>
+      <w:r>
+        <w:rPr>
+          <w:rFonts w:ascii="Consolas" w:hAnsi="Consolas" w:cs="Consolas"/>
+          <w:color w:val="7F007F"/>
+          <w:sz w:val="20"/>
+          <w:szCs w:val="20"/>
+        </w:rPr>
+        <w:t>name</w:t>
+      </w:r>
+      <w:r>
+        <w:rPr>
+          <w:rFonts w:ascii="Consolas" w:hAnsi="Consolas" w:cs="Consolas"/>
+          <w:color w:val="000000"/>
+          <w:sz w:val="20"/>
+          <w:szCs w:val="20"/>
+        </w:rPr>
+        <w:t>=</w:t>
+      </w:r>
+      <w:r>
+        <w:rPr>
+          <w:rFonts w:ascii="Consolas" w:hAnsi="Consolas" w:cs="Consolas"/>
+          <w:i/>
+          <w:iCs/>
+          <w:color w:val="2A00FF"/>
+          <w:sz w:val="20"/>
+          <w:szCs w:val="20"/>
+        </w:rPr>
+        <w:t>"efs_name"</w:t>
+      </w:r>
+      <w:r>
+        <w:rPr>
+          <w:rFonts w:ascii="Consolas" w:hAnsi="Consolas" w:cs="Consolas"/>
+          <w:color w:val="008080"/>
+          <w:sz w:val="20"/>
+          <w:szCs w:val="20"/>
+        </w:rPr>
+        <w:t>&gt;</w:t>
+      </w:r>
+      <w:r>
+        <w:rPr>
+          <w:rFonts w:ascii="Consolas" w:hAnsi="Consolas" w:cs="Consolas"/>
+          <w:color w:val="000000"/>
+          <w:sz w:val="20"/>
+          <w:szCs w:val="20"/>
+        </w:rPr>
+        <w:t>Europejski Fundusz Społeczny</w:t>
+      </w:r>
+      <w:r>
+        <w:rPr>
+          <w:rFonts w:ascii="Consolas" w:hAnsi="Consolas" w:cs="Consolas"/>
+          <w:color w:val="008080"/>
+          <w:sz w:val="20"/>
+          <w:szCs w:val="20"/>
+        </w:rPr>
+        <w:t>&lt;/</w:t>
+      </w:r>
+      <w:r>
+        <w:rPr>
+          <w:rFonts w:ascii="Consolas" w:hAnsi="Consolas" w:cs="Consolas"/>
+          <w:color w:val="3F7F7F"/>
+          <w:sz w:val="20"/>
+          <w:szCs w:val="20"/>
+        </w:rPr>
+        <w:t>string</w:t>
+      </w:r>
+      <w:r>
+        <w:rPr>
+          <w:rFonts w:ascii="Consolas" w:hAnsi="Consolas" w:cs="Consolas"/>
+          <w:color w:val="008080"/>
+          <w:sz w:val="20"/>
+          <w:szCs w:val="20"/>
+        </w:rPr>
+        <w:t>&gt;</w:t>
+      </w:r>
+    </w:p>
+    <w:p>
+      <w:pPr>
+        <w:tabs>
+          <w:tab w:val="clear" w:pos="709"/>
+        </w:tabs>
+        <w:autoSpaceDE w:val="0"/>
+        <w:autoSpaceDN w:val="0"/>
+        <w:adjustRightInd w:val="0"/>
+        <w:spacing w:after="0" w:line="240" w:lineRule="auto"/>
+        <w:jc w:val="left"/>
+        <w:rPr>
+          <w:rFonts w:ascii="Consolas" w:hAnsi="Consolas" w:cs="Consolas"/>
+          <w:sz w:val="20"/>
+          <w:szCs w:val="20"/>
+        </w:rPr>
+      </w:pPr>
+      <w:r>
+        <w:rPr>
+          <w:rFonts w:ascii="Consolas" w:hAnsi="Consolas" w:cs="Consolas"/>
+          <w:color w:val="000000"/>
+          <w:sz w:val="20"/>
+          <w:szCs w:val="20"/>
+        </w:rPr>
+        <w:t xml:space="preserve">    </w:t>
+      </w:r>
+    </w:p>
+    <w:p>
+      <w:pPr>
+        <w:tabs>
+          <w:tab w:val="clear" w:pos="709"/>
+        </w:tabs>
+        <w:autoSpaceDE w:val="0"/>
+        <w:autoSpaceDN w:val="0"/>
+        <w:adjustRightInd w:val="0"/>
+        <w:spacing w:after="0" w:line="240" w:lineRule="auto"/>
+        <w:jc w:val="left"/>
+        <w:rPr>
+          <w:rFonts w:ascii="Consolas" w:hAnsi="Consolas" w:cs="Consolas"/>
+          <w:sz w:val="20"/>
+          <w:szCs w:val="20"/>
+        </w:rPr>
+      </w:pPr>
+      <w:r>
+        <w:rPr>
+          <w:rFonts w:ascii="Consolas" w:hAnsi="Consolas" w:cs="Consolas"/>
+          <w:color w:val="000000"/>
+          <w:sz w:val="20"/>
+          <w:szCs w:val="20"/>
+        </w:rPr>
+        <w:t xml:space="preserve">    </w:t>
+      </w:r>
+      <w:r>
+        <w:rPr>
+          <w:rFonts w:ascii="Consolas" w:hAnsi="Consolas" w:cs="Consolas"/>
+          <w:color w:val="008080"/>
+          <w:sz w:val="20"/>
+          <w:szCs w:val="20"/>
+        </w:rPr>
+        <w:t>&lt;</w:t>
+      </w:r>
+      <w:r>
+        <w:rPr>
+          <w:rFonts w:ascii="Consolas" w:hAnsi="Consolas" w:cs="Consolas"/>
+          <w:color w:val="3F7F7F"/>
+          <w:sz w:val="20"/>
+          <w:szCs w:val="20"/>
+        </w:rPr>
+        <w:t>string</w:t>
+      </w:r>
+      <w:r>
+        <w:rPr>
+          <w:rFonts w:ascii="Consolas" w:hAnsi="Consolas" w:cs="Consolas"/>
+          <w:sz w:val="20"/>
+          <w:szCs w:val="20"/>
+        </w:rPr>
+        <w:t xml:space="preserve"> </w:t>
+      </w:r>
+      <w:r>
+        <w:rPr>
+          <w:rFonts w:ascii="Consolas" w:hAnsi="Consolas" w:cs="Consolas"/>
+          <w:color w:val="7F007F"/>
+          <w:sz w:val="20"/>
+          <w:szCs w:val="20"/>
+        </w:rPr>
+        <w:t>name</w:t>
+      </w:r>
+      <w:r>
+        <w:rPr>
+          <w:rFonts w:ascii="Consolas" w:hAnsi="Consolas" w:cs="Consolas"/>
+          <w:color w:val="000000"/>
+          <w:sz w:val="20"/>
+          <w:szCs w:val="20"/>
+        </w:rPr>
+        <w:t>=</w:t>
+      </w:r>
+      <w:r>
+        <w:rPr>
+          <w:rFonts w:ascii="Consolas" w:hAnsi="Consolas" w:cs="Consolas"/>
+          <w:i/>
+          <w:iCs/>
+          <w:color w:val="2A00FF"/>
+          <w:sz w:val="20"/>
+          <w:szCs w:val="20"/>
+        </w:rPr>
+        <w:t>"efs_text"</w:t>
+      </w:r>
+      <w:r>
+        <w:rPr>
+          <w:rFonts w:ascii="Consolas" w:hAnsi="Consolas" w:cs="Consolas"/>
+          <w:color w:val="008080"/>
+          <w:sz w:val="20"/>
+          <w:szCs w:val="20"/>
+        </w:rPr>
+        <w:t>&gt;</w:t>
+      </w:r>
+    </w:p>
+    <w:p>
+      <w:pPr>
+        <w:tabs>
+          <w:tab w:val="clear" w:pos="709"/>
+        </w:tabs>
+        <w:autoSpaceDE w:val="0"/>
+        <w:autoSpaceDN w:val="0"/>
+        <w:adjustRightInd w:val="0"/>
+        <w:spacing w:after="0" w:line="240" w:lineRule="auto"/>
+        <w:jc w:val="left"/>
+        <w:rPr>
+          <w:rFonts w:ascii="Consolas" w:hAnsi="Consolas" w:cs="Consolas"/>
+          <w:sz w:val="20"/>
+          <w:szCs w:val="20"/>
+        </w:rPr>
+      </w:pPr>
+      <w:r>
+        <w:rPr>
+          <w:rFonts w:ascii="Consolas" w:hAnsi="Consolas" w:cs="Consolas"/>
+          <w:color w:val="000000"/>
+          <w:sz w:val="20"/>
+          <w:szCs w:val="20"/>
+        </w:rPr>
+        <w:t xml:space="preserve">         </w:t>
+      </w:r>
+      <w:r>
+        <w:rPr>
+          <w:rFonts w:ascii="Consolas" w:hAnsi="Consolas" w:cs="Consolas"/>
+          <w:color w:val="008080"/>
+          <w:sz w:val="20"/>
+          <w:szCs w:val="20"/>
+        </w:rPr>
+        <w:t>&lt;![CDATA[</w:t>
+      </w:r>
+    </w:p>
+    <w:p>
+      <w:pPr>
+        <w:tabs>
+          <w:tab w:val="clear" w:pos="709"/>
+        </w:tabs>
+        <w:autoSpaceDE w:val="0"/>
+        <w:autoSpaceDN w:val="0"/>
+        <w:adjustRightInd w:val="0"/>
+        <w:spacing w:after="0" w:line="240" w:lineRule="auto"/>
+        <w:jc w:val="left"/>
+        <w:rPr>
+          <w:rFonts w:ascii="Consolas" w:hAnsi="Consolas" w:cs="Consolas"/>
+          <w:sz w:val="20"/>
+          <w:szCs w:val="20"/>
+        </w:rPr>
+      </w:pPr>
+      <w:r>
+        <w:rPr>
+          <w:rFonts w:ascii="Consolas" w:hAnsi="Consolas" w:cs="Consolas"/>
+          <w:color w:val="000000"/>
+          <w:sz w:val="20"/>
+          <w:szCs w:val="20"/>
+        </w:rPr>
+        <w:t>Europejski Fundusz Społeczny (EFS) jest jednym z funduszy strukturalnych UE. Został stworzony, by redukować</w:t>
+      </w:r>
+    </w:p>
+    <w:p>
+      <w:pPr>
+        <w:tabs>
+          <w:tab w:val="clear" w:pos="709"/>
+        </w:tabs>
+        <w:autoSpaceDE w:val="0"/>
+        <w:autoSpaceDN w:val="0"/>
+        <w:adjustRightInd w:val="0"/>
+        <w:spacing w:after="0" w:line="240" w:lineRule="auto"/>
+        <w:jc w:val="left"/>
+        <w:rPr>
+          <w:rFonts w:ascii="Consolas" w:hAnsi="Consolas" w:cs="Consolas"/>
+          <w:sz w:val="20"/>
+          <w:szCs w:val="20"/>
+        </w:rPr>
+      </w:pPr>
+      <w:r>
+        <w:rPr>
+          <w:rFonts w:ascii="Consolas" w:hAnsi="Consolas" w:cs="Consolas"/>
+          <w:color w:val="000000"/>
+          <w:sz w:val="20"/>
+          <w:szCs w:val="20"/>
+        </w:rPr>
+        <w:t>różnice w zamożności i jakości życia we wszystkich państwach członkowskich i regionach UE.&lt;br/&gt;&lt;br/&gt;</w:t>
+      </w:r>
+    </w:p>
+    <w:p>
+      <w:pPr>
+        <w:tabs>
+          <w:tab w:val="clear" w:pos="709"/>
+        </w:tabs>
+        <w:autoSpaceDE w:val="0"/>
+        <w:autoSpaceDN w:val="0"/>
+        <w:adjustRightInd w:val="0"/>
+        <w:spacing w:after="0" w:line="240" w:lineRule="auto"/>
+        <w:jc w:val="left"/>
+        <w:rPr>
+          <w:rFonts w:ascii="Consolas" w:hAnsi="Consolas" w:cs="Consolas"/>
+          <w:sz w:val="20"/>
+          <w:szCs w:val="20"/>
+        </w:rPr>
+      </w:pPr>
+      <w:r>
+        <w:rPr>
+          <w:rFonts w:ascii="Consolas" w:hAnsi="Consolas" w:cs="Consolas"/>
+          <w:color w:val="000000"/>
+          <w:sz w:val="20"/>
+          <w:szCs w:val="20"/>
+        </w:rPr>
+        <w:t>Fundusz promuje spójność gospodarczą i społeczną oraz promocją zatrudnienia w UE. Pomaga państwom członkowskim,</w:t>
+      </w:r>
+    </w:p>
+    <w:p>
+      <w:pPr>
+        <w:tabs>
+          <w:tab w:val="clear" w:pos="709"/>
+        </w:tabs>
+        <w:autoSpaceDE w:val="0"/>
+        <w:autoSpaceDN w:val="0"/>
+        <w:adjustRightInd w:val="0"/>
+        <w:spacing w:after="0" w:line="240" w:lineRule="auto"/>
+        <w:jc w:val="left"/>
+        <w:rPr>
+          <w:rFonts w:ascii="Consolas" w:hAnsi="Consolas" w:cs="Consolas"/>
+          <w:sz w:val="20"/>
+          <w:szCs w:val="20"/>
+        </w:rPr>
+      </w:pPr>
+      <w:r>
+        <w:rPr>
+          <w:rFonts w:ascii="Consolas" w:hAnsi="Consolas" w:cs="Consolas"/>
+          <w:color w:val="000000"/>
+          <w:sz w:val="20"/>
+          <w:szCs w:val="20"/>
+        </w:rPr>
+        <w:t>sprawiając, że siła robocza i firmy są lepiej przygotowane do stawienia czoła nowym, globalnym wyzwaniom.</w:t>
+      </w:r>
+    </w:p>
+    <w:p>
+      <w:pPr>
+        <w:tabs>
+          <w:tab w:val="clear" w:pos="709"/>
+        </w:tabs>
+        <w:autoSpaceDE w:val="0"/>
+        <w:autoSpaceDN w:val="0"/>
+        <w:adjustRightInd w:val="0"/>
+        <w:spacing w:after="0" w:line="240" w:lineRule="auto"/>
+        <w:jc w:val="left"/>
+        <w:rPr>
+          <w:rFonts w:ascii="Consolas" w:hAnsi="Consolas" w:cs="Consolas"/>
+          <w:sz w:val="20"/>
+          <w:szCs w:val="20"/>
+        </w:rPr>
+      </w:pPr>
+      <w:r>
+        <w:rPr>
+          <w:rFonts w:ascii="Consolas" w:hAnsi="Consolas" w:cs="Consolas"/>
+          <w:color w:val="000000"/>
+          <w:sz w:val="20"/>
+          <w:szCs w:val="20"/>
+        </w:rPr>
+        <w:t xml:space="preserve">        </w:t>
+      </w:r>
+      <w:r>
+        <w:rPr>
+          <w:rFonts w:ascii="Consolas" w:hAnsi="Consolas" w:cs="Consolas"/>
+          <w:color w:val="008080"/>
+          <w:sz w:val="20"/>
+          <w:szCs w:val="20"/>
+        </w:rPr>
+        <w:t>]]&gt;</w:t>
+      </w:r>
+    </w:p>
+    <w:p>
+      <w:pPr>
+        <w:tabs>
+          <w:tab w:val="clear" w:pos="709"/>
+        </w:tabs>
+        <w:autoSpaceDE w:val="0"/>
+        <w:autoSpaceDN w:val="0"/>
+        <w:adjustRightInd w:val="0"/>
+        <w:spacing w:after="0" w:line="240" w:lineRule="auto"/>
+        <w:jc w:val="left"/>
+        <w:rPr>
+          <w:rFonts w:ascii="Consolas" w:hAnsi="Consolas" w:cs="Consolas"/>
+          <w:sz w:val="20"/>
+          <w:szCs w:val="20"/>
+        </w:rPr>
+      </w:pPr>
+      <w:r>
+        <w:rPr>
+          <w:rFonts w:ascii="Consolas" w:hAnsi="Consolas" w:cs="Consolas"/>
+          <w:color w:val="000000"/>
+          <w:sz w:val="20"/>
+          <w:szCs w:val="20"/>
+        </w:rPr>
+        <w:t xml:space="preserve">    </w:t>
+      </w:r>
+      <w:r>
+        <w:rPr>
+          <w:rFonts w:ascii="Consolas" w:hAnsi="Consolas" w:cs="Consolas"/>
+          <w:color w:val="008080"/>
+          <w:sz w:val="20"/>
+          <w:szCs w:val="20"/>
+        </w:rPr>
+        <w:t>&lt;/</w:t>
+      </w:r>
+      <w:r>
+        <w:rPr>
+          <w:rFonts w:ascii="Consolas" w:hAnsi="Consolas" w:cs="Consolas"/>
+          <w:color w:val="3F7F7F"/>
+          <w:sz w:val="20"/>
+          <w:szCs w:val="20"/>
+        </w:rPr>
+        <w:t>string</w:t>
+      </w:r>
+      <w:r>
+        <w:rPr>
+          <w:rFonts w:ascii="Consolas" w:hAnsi="Consolas" w:cs="Consolas"/>
+          <w:color w:val="008080"/>
+          <w:sz w:val="20"/>
+          <w:szCs w:val="20"/>
+        </w:rPr>
+        <w:t>&gt;</w:t>
+      </w:r>
+    </w:p>
+    <w:p>
+      <w:pPr>
+        <w:tabs>
+          <w:tab w:val="clear" w:pos="709"/>
+        </w:tabs>
+        <w:autoSpaceDE w:val="0"/>
+        <w:autoSpaceDN w:val="0"/>
+        <w:adjustRightInd w:val="0"/>
+        <w:spacing w:after="0" w:line="240" w:lineRule="auto"/>
+        <w:jc w:val="left"/>
+        <w:rPr>
+          <w:rFonts w:ascii="Consolas" w:hAnsi="Consolas" w:cs="Consolas"/>
+          <w:sz w:val="20"/>
+          <w:szCs w:val="20"/>
+        </w:rPr>
+      </w:pPr>
+    </w:p>
+    <w:p>
+      <w:pPr>
+        <w:tabs>
+          <w:tab w:val="clear" w:pos="709"/>
+        </w:tabs>
+        <w:autoSpaceDE w:val="0"/>
+        <w:autoSpaceDN w:val="0"/>
+        <w:adjustRightInd w:val="0"/>
+        <w:spacing w:after="0" w:line="240" w:lineRule="auto"/>
+        <w:jc w:val="left"/>
+        <w:rPr>
+          <w:rFonts w:ascii="Consolas" w:hAnsi="Consolas" w:cs="Consolas"/>
+          <w:sz w:val="20"/>
+          <w:szCs w:val="20"/>
+        </w:rPr>
+      </w:pPr>
+      <w:r>
+        <w:rPr>
+          <w:rFonts w:ascii="Consolas" w:hAnsi="Consolas" w:cs="Consolas"/>
+          <w:color w:val="000000"/>
+          <w:sz w:val="20"/>
+          <w:szCs w:val="20"/>
+        </w:rPr>
+        <w:t xml:space="preserve">    </w:t>
+      </w:r>
+      <w:r>
+        <w:rPr>
+          <w:rFonts w:ascii="Consolas" w:hAnsi="Consolas" w:cs="Consolas"/>
+          <w:color w:val="008080"/>
+          <w:sz w:val="20"/>
+          <w:szCs w:val="20"/>
+        </w:rPr>
+        <w:t>&lt;</w:t>
+      </w:r>
+      <w:r>
+        <w:rPr>
+          <w:rFonts w:ascii="Consolas" w:hAnsi="Consolas" w:cs="Consolas"/>
+          <w:color w:val="3F7F7F"/>
+          <w:sz w:val="20"/>
+          <w:szCs w:val="20"/>
+        </w:rPr>
+        <w:t>string</w:t>
+      </w:r>
+      <w:r>
+        <w:rPr>
+          <w:rFonts w:ascii="Consolas" w:hAnsi="Consolas" w:cs="Consolas"/>
+          <w:sz w:val="20"/>
+          <w:szCs w:val="20"/>
+        </w:rPr>
+        <w:t xml:space="preserve"> </w:t>
+      </w:r>
+      <w:r>
+        <w:rPr>
+          <w:rFonts w:ascii="Consolas" w:hAnsi="Consolas" w:cs="Consolas"/>
+          <w:color w:val="7F007F"/>
+          <w:sz w:val="20"/>
+          <w:szCs w:val="20"/>
+        </w:rPr>
+        <w:t>name</w:t>
+      </w:r>
+      <w:r>
+        <w:rPr>
+          <w:rFonts w:ascii="Consolas" w:hAnsi="Consolas" w:cs="Consolas"/>
+          <w:color w:val="000000"/>
+          <w:sz w:val="20"/>
+          <w:szCs w:val="20"/>
+        </w:rPr>
+        <w:t>=</w:t>
+      </w:r>
+      <w:r>
+        <w:rPr>
+          <w:rFonts w:ascii="Consolas" w:hAnsi="Consolas" w:cs="Consolas"/>
+          <w:i/>
+          <w:iCs/>
+          <w:color w:val="2A00FF"/>
+          <w:sz w:val="20"/>
+          <w:szCs w:val="20"/>
+        </w:rPr>
+        <w:t>"pg_name"</w:t>
+      </w:r>
+      <w:r>
+        <w:rPr>
+          <w:rFonts w:ascii="Consolas" w:hAnsi="Consolas" w:cs="Consolas"/>
+          <w:color w:val="008080"/>
+          <w:sz w:val="20"/>
+          <w:szCs w:val="20"/>
+        </w:rPr>
+        <w:t>&gt;</w:t>
+      </w:r>
+      <w:r>
+        <w:rPr>
+          <w:rFonts w:ascii="Consolas" w:hAnsi="Consolas" w:cs="Consolas"/>
+          <w:color w:val="000000"/>
+          <w:sz w:val="20"/>
+          <w:szCs w:val="20"/>
+        </w:rPr>
+        <w:t>Politechnika Gdańska</w:t>
+      </w:r>
+      <w:r>
+        <w:rPr>
+          <w:rFonts w:ascii="Consolas" w:hAnsi="Consolas" w:cs="Consolas"/>
+          <w:color w:val="008080"/>
+          <w:sz w:val="20"/>
+          <w:szCs w:val="20"/>
+        </w:rPr>
+        <w:t>&lt;/</w:t>
+      </w:r>
+      <w:r>
+        <w:rPr>
+          <w:rFonts w:ascii="Consolas" w:hAnsi="Consolas" w:cs="Consolas"/>
+          <w:color w:val="3F7F7F"/>
+          <w:sz w:val="20"/>
+          <w:szCs w:val="20"/>
+        </w:rPr>
+        <w:t>string</w:t>
+      </w:r>
+      <w:r>
+        <w:rPr>
+          <w:rFonts w:ascii="Consolas" w:hAnsi="Consolas" w:cs="Consolas"/>
+          <w:color w:val="008080"/>
+          <w:sz w:val="20"/>
+          <w:szCs w:val="20"/>
+        </w:rPr>
+        <w:t>&gt;</w:t>
+      </w:r>
+    </w:p>
+    <w:p>
+      <w:pPr>
+        <w:tabs>
+          <w:tab w:val="clear" w:pos="709"/>
+        </w:tabs>
+        <w:autoSpaceDE w:val="0"/>
+        <w:autoSpaceDN w:val="0"/>
+        <w:adjustRightInd w:val="0"/>
+        <w:spacing w:after="0" w:line="240" w:lineRule="auto"/>
+        <w:jc w:val="left"/>
+        <w:rPr>
+          <w:rFonts w:ascii="Consolas" w:hAnsi="Consolas" w:cs="Consolas"/>
+          <w:sz w:val="20"/>
+          <w:szCs w:val="20"/>
+        </w:rPr>
+      </w:pPr>
+      <w:r>
+        <w:rPr>
+          <w:rFonts w:ascii="Consolas" w:hAnsi="Consolas" w:cs="Consolas"/>
+          <w:color w:val="000000"/>
+          <w:sz w:val="20"/>
+          <w:szCs w:val="20"/>
+        </w:rPr>
+        <w:t xml:space="preserve">    </w:t>
+      </w:r>
+    </w:p>
+    <w:p>
+      <w:pPr>
+        <w:tabs>
+          <w:tab w:val="clear" w:pos="709"/>
+        </w:tabs>
+        <w:autoSpaceDE w:val="0"/>
+        <w:autoSpaceDN w:val="0"/>
+        <w:adjustRightInd w:val="0"/>
+        <w:spacing w:after="0" w:line="240" w:lineRule="auto"/>
+        <w:jc w:val="left"/>
+        <w:rPr>
+          <w:rFonts w:ascii="Consolas" w:hAnsi="Consolas" w:cs="Consolas"/>
+          <w:sz w:val="20"/>
+          <w:szCs w:val="20"/>
+        </w:rPr>
+      </w:pPr>
+      <w:r>
+        <w:rPr>
+          <w:rFonts w:ascii="Consolas" w:hAnsi="Consolas" w:cs="Consolas"/>
+          <w:color w:val="000000"/>
+          <w:sz w:val="20"/>
+          <w:szCs w:val="20"/>
+        </w:rPr>
+        <w:t xml:space="preserve">    </w:t>
+      </w:r>
+      <w:r>
+        <w:rPr>
+          <w:rFonts w:ascii="Consolas" w:hAnsi="Consolas" w:cs="Consolas"/>
+          <w:color w:val="008080"/>
+          <w:sz w:val="20"/>
+          <w:szCs w:val="20"/>
+        </w:rPr>
+        <w:t>&lt;</w:t>
+      </w:r>
+      <w:r>
+        <w:rPr>
+          <w:rFonts w:ascii="Consolas" w:hAnsi="Consolas" w:cs="Consolas"/>
+          <w:color w:val="3F7F7F"/>
+          <w:sz w:val="20"/>
+          <w:szCs w:val="20"/>
+        </w:rPr>
+        <w:t>string</w:t>
+      </w:r>
+      <w:r>
+        <w:rPr>
+          <w:rFonts w:ascii="Consolas" w:hAnsi="Consolas" w:cs="Consolas"/>
+          <w:sz w:val="20"/>
+          <w:szCs w:val="20"/>
+        </w:rPr>
+        <w:t xml:space="preserve"> </w:t>
+      </w:r>
+      <w:r>
+        <w:rPr>
+          <w:rFonts w:ascii="Consolas" w:hAnsi="Consolas" w:cs="Consolas"/>
+          <w:color w:val="7F007F"/>
+          <w:sz w:val="20"/>
+          <w:szCs w:val="20"/>
+        </w:rPr>
+        <w:t>name</w:t>
+      </w:r>
+      <w:r>
+        <w:rPr>
+          <w:rFonts w:ascii="Consolas" w:hAnsi="Consolas" w:cs="Consolas"/>
+          <w:color w:val="000000"/>
+          <w:sz w:val="20"/>
+          <w:szCs w:val="20"/>
+        </w:rPr>
+        <w:t>=</w:t>
+      </w:r>
+      <w:r>
+        <w:rPr>
+          <w:rFonts w:ascii="Consolas" w:hAnsi="Consolas" w:cs="Consolas"/>
+          <w:i/>
+          <w:iCs/>
+          <w:color w:val="2A00FF"/>
+          <w:sz w:val="20"/>
+          <w:szCs w:val="20"/>
+        </w:rPr>
+        <w:t>"pg_text"</w:t>
+      </w:r>
+      <w:r>
+        <w:rPr>
+          <w:rFonts w:ascii="Consolas" w:hAnsi="Consolas" w:cs="Consolas"/>
+          <w:color w:val="008080"/>
+          <w:sz w:val="20"/>
+          <w:szCs w:val="20"/>
+        </w:rPr>
+        <w:t>&gt;</w:t>
+      </w:r>
+    </w:p>
+    <w:p>
+      <w:pPr>
+        <w:tabs>
+          <w:tab w:val="clear" w:pos="709"/>
+        </w:tabs>
+        <w:autoSpaceDE w:val="0"/>
+        <w:autoSpaceDN w:val="0"/>
+        <w:adjustRightInd w:val="0"/>
+        <w:spacing w:after="0" w:line="240" w:lineRule="auto"/>
+        <w:jc w:val="left"/>
+        <w:rPr>
+          <w:rFonts w:ascii="Consolas" w:hAnsi="Consolas" w:cs="Consolas"/>
+          <w:sz w:val="20"/>
+          <w:szCs w:val="20"/>
+        </w:rPr>
+      </w:pPr>
+      <w:r>
+        <w:rPr>
+          <w:rFonts w:ascii="Consolas" w:hAnsi="Consolas" w:cs="Consolas"/>
+          <w:color w:val="000000"/>
+          <w:sz w:val="20"/>
+          <w:szCs w:val="20"/>
+        </w:rPr>
+        <w:tab/>
+      </w:r>
+      <w:r>
+        <w:rPr>
+          <w:rFonts w:ascii="Consolas" w:hAnsi="Consolas" w:cs="Consolas"/>
+          <w:color w:val="000000"/>
+          <w:sz w:val="20"/>
+          <w:szCs w:val="20"/>
+        </w:rPr>
+        <w:tab/>
+      </w:r>
+      <w:r>
+        <w:rPr>
+          <w:rFonts w:ascii="Consolas" w:hAnsi="Consolas" w:cs="Consolas"/>
+          <w:color w:val="008080"/>
+          <w:sz w:val="20"/>
+          <w:szCs w:val="20"/>
+        </w:rPr>
+        <w:t>&lt;![CDATA[</w:t>
+      </w:r>
+    </w:p>
+    <w:p>
+      <w:pPr>
+        <w:tabs>
+          <w:tab w:val="clear" w:pos="709"/>
+        </w:tabs>
+        <w:autoSpaceDE w:val="0"/>
+        <w:autoSpaceDN w:val="0"/>
+        <w:adjustRightInd w:val="0"/>
+        <w:spacing w:after="0" w:line="240" w:lineRule="auto"/>
+        <w:jc w:val="left"/>
+        <w:rPr>
+          <w:rFonts w:ascii="Consolas" w:hAnsi="Consolas" w:cs="Consolas"/>
+          <w:sz w:val="20"/>
+          <w:szCs w:val="20"/>
+        </w:rPr>
+      </w:pPr>
+      <w:r>
+        <w:rPr>
+          <w:rFonts w:ascii="Consolas" w:hAnsi="Consolas" w:cs="Consolas"/>
+          <w:color w:val="000000"/>
+          <w:sz w:val="20"/>
+          <w:szCs w:val="20"/>
+        </w:rPr>
+        <w:t xml:space="preserve">&lt;b&gt;Największa i najstarsza w północnej Polsce państwowa uczelnia wyższa o profilu technicznym, </w:t>
+      </w:r>
+    </w:p>
+    <w:p>
+      <w:pPr>
+        <w:tabs>
+          <w:tab w:val="clear" w:pos="709"/>
+        </w:tabs>
+        <w:autoSpaceDE w:val="0"/>
+        <w:autoSpaceDN w:val="0"/>
+        <w:adjustRightInd w:val="0"/>
+        <w:spacing w:after="0" w:line="240" w:lineRule="auto"/>
+        <w:jc w:val="left"/>
+        <w:rPr>
+          <w:rFonts w:ascii="Consolas" w:hAnsi="Consolas" w:cs="Consolas"/>
+          <w:sz w:val="20"/>
+          <w:szCs w:val="20"/>
+        </w:rPr>
+      </w:pPr>
+      <w:r>
+        <w:rPr>
+          <w:rFonts w:ascii="Consolas" w:hAnsi="Consolas" w:cs="Consolas"/>
+          <w:color w:val="000000"/>
+          <w:sz w:val="20"/>
+          <w:szCs w:val="20"/>
+        </w:rPr>
+        <w:t>z siedzibą w Gdańsku.&lt;/b&gt;&lt;br/&gt;&lt;br/&gt;</w:t>
+      </w:r>
+    </w:p>
+    <w:p>
+      <w:pPr>
+        <w:tabs>
+          <w:tab w:val="clear" w:pos="709"/>
+        </w:tabs>
+        <w:autoSpaceDE w:val="0"/>
+        <w:autoSpaceDN w:val="0"/>
+        <w:adjustRightInd w:val="0"/>
+        <w:spacing w:after="0" w:line="240" w:lineRule="auto"/>
+        <w:jc w:val="left"/>
+        <w:rPr>
+          <w:rFonts w:ascii="Consolas" w:hAnsi="Consolas" w:cs="Consolas"/>
+          <w:sz w:val="20"/>
+          <w:szCs w:val="20"/>
+        </w:rPr>
+      </w:pPr>
+      <w:r>
+        <w:rPr>
+          <w:rFonts w:ascii="Consolas" w:hAnsi="Consolas" w:cs="Consolas"/>
+          <w:color w:val="000000"/>
+          <w:sz w:val="20"/>
+          <w:szCs w:val="20"/>
+        </w:rPr>
+        <w:t>Obejmuje 9 wydziałów, na których studiuje ponad 24 tysiące studentów na studiach</w:t>
+      </w:r>
+    </w:p>
+    <w:p>
+      <w:pPr>
+        <w:tabs>
+          <w:tab w:val="clear" w:pos="709"/>
+        </w:tabs>
+        <w:autoSpaceDE w:val="0"/>
+        <w:autoSpaceDN w:val="0"/>
+        <w:adjustRightInd w:val="0"/>
+        <w:spacing w:after="0" w:line="240" w:lineRule="auto"/>
+        <w:jc w:val="left"/>
+        <w:rPr>
+          <w:rFonts w:ascii="Consolas" w:hAnsi="Consolas" w:cs="Consolas"/>
+          <w:sz w:val="20"/>
+          <w:szCs w:val="20"/>
+        </w:rPr>
+      </w:pPr>
+      <w:r>
+        <w:rPr>
+          <w:rFonts w:ascii="Consolas" w:hAnsi="Consolas" w:cs="Consolas"/>
+          <w:color w:val="000000"/>
+          <w:sz w:val="20"/>
+          <w:szCs w:val="20"/>
+        </w:rPr>
+        <w:t>inżynierskich i magisterskich (stacjonarnych i niestacjonarnych), a także ponad 400 słuchaczy studiów</w:t>
+      </w:r>
+    </w:p>
+    <w:p>
+      <w:pPr>
+        <w:tabs>
+          <w:tab w:val="clear" w:pos="709"/>
+        </w:tabs>
+        <w:autoSpaceDE w:val="0"/>
+        <w:autoSpaceDN w:val="0"/>
+        <w:adjustRightInd w:val="0"/>
+        <w:spacing w:after="0" w:line="240" w:lineRule="auto"/>
+        <w:jc w:val="left"/>
+        <w:rPr>
+          <w:rFonts w:ascii="Consolas" w:hAnsi="Consolas" w:cs="Consolas"/>
+          <w:sz w:val="20"/>
+          <w:szCs w:val="20"/>
+        </w:rPr>
+      </w:pPr>
+      <w:r>
+        <w:rPr>
+          <w:rFonts w:ascii="Consolas" w:hAnsi="Consolas" w:cs="Consolas"/>
+          <w:color w:val="000000"/>
+          <w:sz w:val="20"/>
+          <w:szCs w:val="20"/>
+        </w:rPr>
+        <w:t>doktoranckich. Dodatkowo, prowadzona jest na szeroką skalę</w:t>
+      </w:r>
+    </w:p>
+    <w:p>
+      <w:pPr>
+        <w:tabs>
+          <w:tab w:val="clear" w:pos="709"/>
+        </w:tabs>
+        <w:autoSpaceDE w:val="0"/>
+        <w:autoSpaceDN w:val="0"/>
+        <w:adjustRightInd w:val="0"/>
+        <w:spacing w:after="0" w:line="240" w:lineRule="auto"/>
+        <w:jc w:val="left"/>
+        <w:rPr>
+          <w:rFonts w:ascii="Consolas" w:hAnsi="Consolas" w:cs="Consolas"/>
+          <w:sz w:val="20"/>
+          <w:szCs w:val="20"/>
+        </w:rPr>
+      </w:pPr>
+      <w:r>
+        <w:rPr>
+          <w:rFonts w:ascii="Consolas" w:hAnsi="Consolas" w:cs="Consolas"/>
+          <w:color w:val="000000"/>
+          <w:sz w:val="20"/>
+          <w:szCs w:val="20"/>
+        </w:rPr>
+        <w:t>wymiana międzynarodowa studentów i pracowników.&lt;br/&gt;&lt;br/&gt;</w:t>
+      </w:r>
+    </w:p>
+    <w:p>
+      <w:pPr>
+        <w:tabs>
+          <w:tab w:val="clear" w:pos="709"/>
+        </w:tabs>
+        <w:autoSpaceDE w:val="0"/>
+        <w:autoSpaceDN w:val="0"/>
+        <w:adjustRightInd w:val="0"/>
+        <w:spacing w:after="0" w:line="240" w:lineRule="auto"/>
+        <w:jc w:val="left"/>
+        <w:rPr>
+          <w:rFonts w:ascii="Consolas" w:hAnsi="Consolas" w:cs="Consolas"/>
+          <w:sz w:val="20"/>
+          <w:szCs w:val="20"/>
+        </w:rPr>
+      </w:pPr>
+      <w:r>
+        <w:rPr>
+          <w:rFonts w:ascii="Consolas" w:hAnsi="Consolas" w:cs="Consolas"/>
+          <w:color w:val="000000"/>
+          <w:sz w:val="20"/>
+          <w:szCs w:val="20"/>
+        </w:rPr>
+        <w:t>W ogólnopolskich rankingach uczelni wyższych</w:t>
+      </w:r>
+    </w:p>
+    <w:p>
+      <w:pPr>
+        <w:tabs>
+          <w:tab w:val="clear" w:pos="709"/>
+        </w:tabs>
+        <w:autoSpaceDE w:val="0"/>
+        <w:autoSpaceDN w:val="0"/>
+        <w:adjustRightInd w:val="0"/>
+        <w:spacing w:after="0" w:line="240" w:lineRule="auto"/>
+        <w:jc w:val="left"/>
+        <w:rPr>
+          <w:rFonts w:ascii="Consolas" w:hAnsi="Consolas" w:cs="Consolas"/>
+          <w:sz w:val="20"/>
+          <w:szCs w:val="20"/>
+        </w:rPr>
+      </w:pPr>
+      <w:r>
+        <w:rPr>
+          <w:rFonts w:ascii="Consolas" w:hAnsi="Consolas" w:cs="Consolas"/>
+          <w:color w:val="000000"/>
+          <w:sz w:val="20"/>
+          <w:szCs w:val="20"/>
+        </w:rPr>
+        <w:t>Politechnika Gdańska zajmuje od dawna jedno z czołowych miejsc.</w:t>
+      </w:r>
+    </w:p>
+    <w:p>
+      <w:pPr>
+        <w:tabs>
+          <w:tab w:val="clear" w:pos="709"/>
+        </w:tabs>
+        <w:autoSpaceDE w:val="0"/>
+        <w:autoSpaceDN w:val="0"/>
+        <w:adjustRightInd w:val="0"/>
+        <w:spacing w:after="0" w:line="240" w:lineRule="auto"/>
+        <w:jc w:val="left"/>
+        <w:rPr>
+          <w:rFonts w:ascii="Consolas" w:hAnsi="Consolas" w:cs="Consolas"/>
+          <w:sz w:val="20"/>
+          <w:szCs w:val="20"/>
+        </w:rPr>
+      </w:pPr>
+      <w:r>
+        <w:rPr>
+          <w:rFonts w:ascii="Consolas" w:hAnsi="Consolas" w:cs="Consolas"/>
+          <w:color w:val="000000"/>
+          <w:sz w:val="20"/>
+          <w:szCs w:val="20"/>
+        </w:rPr>
+        <w:t xml:space="preserve">        </w:t>
+      </w:r>
+      <w:r>
+        <w:rPr>
+          <w:rFonts w:ascii="Consolas" w:hAnsi="Consolas" w:cs="Consolas"/>
+          <w:color w:val="008080"/>
+          <w:sz w:val="20"/>
+          <w:szCs w:val="20"/>
+        </w:rPr>
+        <w:t>]]&gt;</w:t>
+      </w:r>
+    </w:p>
+    <w:p>
+      <w:pPr>
+        <w:tabs>
+          <w:tab w:val="clear" w:pos="709"/>
+        </w:tabs>
+        <w:autoSpaceDE w:val="0"/>
+        <w:autoSpaceDN w:val="0"/>
+        <w:adjustRightInd w:val="0"/>
+        <w:spacing w:after="0" w:line="240" w:lineRule="auto"/>
+        <w:jc w:val="left"/>
+        <w:rPr>
+          <w:rFonts w:ascii="Consolas" w:hAnsi="Consolas" w:cs="Consolas"/>
+          <w:sz w:val="20"/>
+          <w:szCs w:val="20"/>
+        </w:rPr>
+      </w:pPr>
+      <w:r>
+        <w:rPr>
+          <w:rFonts w:ascii="Consolas" w:hAnsi="Consolas" w:cs="Consolas"/>
+          <w:color w:val="000000"/>
+          <w:sz w:val="20"/>
+          <w:szCs w:val="20"/>
+        </w:rPr>
+        <w:lastRenderedPageBreak/>
+        <w:t xml:space="preserve">    </w:t>
+      </w:r>
+      <w:r>
+        <w:rPr>
+          <w:rFonts w:ascii="Consolas" w:hAnsi="Consolas" w:cs="Consolas"/>
+          <w:color w:val="008080"/>
+          <w:sz w:val="20"/>
+          <w:szCs w:val="20"/>
+        </w:rPr>
+        <w:t>&lt;/</w:t>
+      </w:r>
+      <w:r>
+        <w:rPr>
+          <w:rFonts w:ascii="Consolas" w:hAnsi="Consolas" w:cs="Consolas"/>
+          <w:color w:val="3F7F7F"/>
+          <w:sz w:val="20"/>
+          <w:szCs w:val="20"/>
+        </w:rPr>
+        <w:t>string</w:t>
+      </w:r>
+      <w:r>
+        <w:rPr>
+          <w:rFonts w:ascii="Consolas" w:hAnsi="Consolas" w:cs="Consolas"/>
+          <w:color w:val="008080"/>
+          <w:sz w:val="20"/>
+          <w:szCs w:val="20"/>
+        </w:rPr>
+        <w:t>&gt;</w:t>
+      </w:r>
+    </w:p>
+    <w:p>
+      <w:pPr>
+        <w:tabs>
+          <w:tab w:val="clear" w:pos="709"/>
+        </w:tabs>
+        <w:autoSpaceDE w:val="0"/>
+        <w:autoSpaceDN w:val="0"/>
+        <w:adjustRightInd w:val="0"/>
+        <w:spacing w:after="0" w:line="240" w:lineRule="auto"/>
+        <w:jc w:val="left"/>
+        <w:rPr>
+          <w:rFonts w:ascii="Consolas" w:hAnsi="Consolas" w:cs="Consolas"/>
+          <w:sz w:val="20"/>
+          <w:szCs w:val="20"/>
         </w:rPr>
       </w:pPr>
     </w:p>

</xml_diff>